<commit_message>
complete drafts of ethics documents and updates to code
</commit_message>
<xml_diff>
--- a/Weekly_recaps.docx
+++ b/Weekly_recaps.docx
@@ -201,9 +201,13 @@
         <w:t xml:space="preserve"> </w:t>
       </w:r>
     </w:p>
-    <w:p/>
-    <w:p>
-      <w:pPr>
+    <w:p>
+      <w:pPr>
+        <w:pStyle w:val="ListParagraph"/>
+        <w:numPr>
+          <w:ilvl w:val="1"/>
+          <w:numId w:val="6"/>
+        </w:numPr>
         <w:rPr>
           <w:b/>
         </w:rPr>
@@ -705,19 +709,7 @@
           <w:rPr>
             <w:rStyle w:val="Hyperlink"/>
           </w:rPr>
-          <w:t>https://ambav</w:t>
-        </w:r>
-        <w:r>
-          <w:rPr>
-            <w:rStyle w:val="Hyperlink"/>
-          </w:rPr>
-          <w:t>e</w:t>
-        </w:r>
-        <w:r>
-          <w:rPr>
-            <w:rStyle w:val="Hyperlink"/>
-          </w:rPr>
-          <w:t>xp1.appspot.com/</w:t>
+          <w:t>https://ambavexp1.appspot.com/</w:t>
         </w:r>
       </w:hyperlink>
       <w:r>
@@ -876,19 +868,196 @@
         </w:numPr>
       </w:pPr>
       <w:r>
-        <w:t>Do we include a third response option to the effect of “I am indifferent to the above options”? O</w:t>
-      </w:r>
-      <w:r>
-        <w:t>r</w:t>
-      </w:r>
-      <w:r>
-        <w:t xml:space="preserve"> should we have participants choose which option they prefer on a Likert Scale</w:t>
-      </w:r>
-      <w:r>
-        <w:t xml:space="preserve"> rather than (or in addition to) making a simple forced dichotomous choice)</w:t>
+        <w:t>Do we include a third response option to the effect of “I am indifferent to the above options”? Or should we have participants choose which option they prefer on a Likert Scale rather than (or in addition to) making a simple forced dichotomous choice)</w:t>
+      </w:r>
+    </w:p>
+    <w:p/>
+    <w:p>
+      <w:pPr>
+        <w:rPr>
+          <w:b/>
+        </w:rPr>
+      </w:pPr>
+      <w:r>
+        <w:rPr>
+          <w:b/>
+        </w:rPr>
+        <w:t>NOTES FROM MEETING</w:t>
+      </w:r>
+      <w:r>
+        <w:rPr>
+          <w:b/>
+        </w:rPr>
+        <w:t xml:space="preserve"> </w:t>
+      </w:r>
+    </w:p>
+    <w:p>
+      <w:pPr>
+        <w:pStyle w:val="ListParagraph"/>
+        <w:numPr>
+          <w:ilvl w:val="0"/>
+          <w:numId w:val="6"/>
+        </w:numPr>
+      </w:pPr>
+      <w:r>
+        <w:t>Give more backup</w:t>
+      </w:r>
+      <w:r>
+        <w:t xml:space="preserve"> info --</w:t>
+      </w:r>
+      <w:r>
+        <w:t xml:space="preserve"> most experiments ask what you would do</w:t>
+      </w:r>
+      <w:r>
+        <w:t xml:space="preserve">. </w:t>
+      </w:r>
+      <w:r>
+        <w:t xml:space="preserve">ours ask what world </w:t>
+      </w:r>
+      <w:proofErr w:type="gramStart"/>
+      <w:r>
+        <w:t>would you</w:t>
+      </w:r>
+      <w:proofErr w:type="gramEnd"/>
+      <w:r>
+        <w:t xml:space="preserve"> prefer – give example. </w:t>
+      </w:r>
+    </w:p>
+    <w:p>
+      <w:pPr>
+        <w:pStyle w:val="ListParagraph"/>
+        <w:numPr>
+          <w:ilvl w:val="0"/>
+          <w:numId w:val="6"/>
+        </w:numPr>
+      </w:pPr>
+      <w:r>
+        <w:t>ways to ensure good data</w:t>
+      </w:r>
+    </w:p>
+    <w:p>
+      <w:pPr>
+        <w:pStyle w:val="ListParagraph"/>
+        <w:numPr>
+          <w:ilvl w:val="1"/>
+          <w:numId w:val="6"/>
+        </w:numPr>
+      </w:pPr>
+      <w:r>
+        <w:t>Instruction check</w:t>
+      </w:r>
+    </w:p>
+    <w:p>
+      <w:pPr>
+        <w:pStyle w:val="ListParagraph"/>
+        <w:numPr>
+          <w:ilvl w:val="2"/>
+          <w:numId w:val="6"/>
+        </w:numPr>
+      </w:pPr>
+      <w:r>
+        <w:t>what is this study is about? 4 options</w:t>
+      </w:r>
+    </w:p>
+    <w:p>
+      <w:pPr>
+        <w:pStyle w:val="ListParagraph"/>
+        <w:numPr>
+          <w:ilvl w:val="2"/>
+          <w:numId w:val="6"/>
+        </w:numPr>
+      </w:pPr>
+      <w:r>
+        <w:t xml:space="preserve">imaginary world question? </w:t>
+      </w:r>
+    </w:p>
+    <w:p>
+      <w:pPr>
+        <w:pStyle w:val="ListParagraph"/>
+        <w:numPr>
+          <w:ilvl w:val="1"/>
+          <w:numId w:val="6"/>
+        </w:numPr>
+      </w:pPr>
+      <w:r>
+        <w:t>Dummy question before</w:t>
+      </w:r>
+    </w:p>
+    <w:p>
+      <w:pPr>
+        <w:pStyle w:val="ListParagraph"/>
+        <w:numPr>
+          <w:ilvl w:val="2"/>
+          <w:numId w:val="6"/>
+        </w:numPr>
+      </w:pPr>
+      <w:r>
+        <w:t xml:space="preserve">Concreate real world easy question. </w:t>
+      </w:r>
+    </w:p>
+    <w:p>
+      <w:pPr>
+        <w:pStyle w:val="ListParagraph"/>
+        <w:numPr>
+          <w:ilvl w:val="1"/>
+          <w:numId w:val="6"/>
+        </w:numPr>
+      </w:pPr>
+      <w:r>
+        <w:t>Instruction check after – making sure they read it.</w:t>
+      </w:r>
+      <w:r>
+        <w:t xml:space="preserve"> </w:t>
+      </w:r>
+      <w:r>
+        <w:t xml:space="preserve">optional: </w:t>
       </w:r>
       <w:bookmarkStart w:id="0" w:name="_GoBack"/>
+      <w:r>
+        <w:t xml:space="preserve">what made you choose the answer you did? What were you thinking when you made the </w:t>
+      </w:r>
+      <w:proofErr w:type="gramStart"/>
+      <w:r>
+        <w:t>answer.</w:t>
+      </w:r>
+      <w:proofErr w:type="gramEnd"/>
+      <w:r>
+        <w:t xml:space="preserve"> </w:t>
+      </w:r>
       <w:bookmarkEnd w:id="0"/>
+    </w:p>
+    <w:p>
+      <w:pPr>
+        <w:pStyle w:val="ListParagraph"/>
+        <w:ind w:left="1440"/>
+      </w:pPr>
+    </w:p>
+    <w:p>
+      <w:pPr>
+        <w:pStyle w:val="ListParagraph"/>
+        <w:numPr>
+          <w:ilvl w:val="0"/>
+          <w:numId w:val="7"/>
+        </w:numPr>
+      </w:pPr>
+      <w:r>
+        <w:t>20</w:t>
+      </w:r>
+      <w:r>
+        <w:t xml:space="preserve">, add 4 or so </w:t>
+      </w:r>
+    </w:p>
+    <w:p>
+      <w:pPr>
+        <w:pStyle w:val="ListParagraph"/>
+        <w:numPr>
+          <w:ilvl w:val="0"/>
+          <w:numId w:val="7"/>
+        </w:numPr>
+      </w:pPr>
+      <w:r>
+        <w:t xml:space="preserve">Ethics. Don’t specify how we ask them. Allow to cover possible follow-ups. </w:t>
+      </w:r>
     </w:p>
     <w:sectPr>
       <w:pgSz w:w="11906" w:h="16838"/>
@@ -953,6 +1122,118 @@
 <file path=word/numbering.xml><?xml version="1.0" encoding="utf-8"?>
 <w:numbering xmlns:wpc="http://schemas.microsoft.com/office/word/2010/wordprocessingCanvas" xmlns:cx="http://schemas.microsoft.com/office/drawing/2014/chartex" xmlns:cx1="http://schemas.microsoft.com/office/drawing/2015/9/8/chartex" xmlns:cx2="http://schemas.microsoft.com/office/drawing/2015/10/21/chartex" xmlns:cx3="http://schemas.microsoft.com/office/drawing/2016/5/9/chartex" xmlns:cx4="http://schemas.microsoft.com/office/drawing/2016/5/10/chartex" xmlns:cx5="http://schemas.microsoft.com/office/drawing/2016/5/11/chartex" xmlns:cx6="http://schemas.microsoft.com/office/drawing/2016/5/12/chartex" xmlns:cx7="http://schemas.microsoft.com/office/drawing/2016/5/13/chartex" xmlns:cx8="http://schemas.microsoft.com/office/drawing/2016/5/14/chartex" xmlns:mc="http://schemas.openxmlformats.org/markup-compatibility/2006" xmlns:aink="http://schemas.microsoft.com/office/drawing/2016/ink" xmlns:am3d="http://schemas.microsoft.com/office/drawing/2017/model3d" xmlns:o="urn:schemas-microsoft-com:office:office" xmlns:r="http://schemas.openxmlformats.org/officeDocument/2006/relationships" xmlns:m="http://schemas.openxmlformats.org/officeDocument/2006/math" xmlns:v="urn:schemas-microsoft-com:vml" xmlns:wp14="http://schemas.microsoft.com/office/word/2010/wordprocessingDrawing" xmlns:wp="http://schemas.openxmlformats.org/drawingml/2006/wordprocessingDrawing" xmlns:w10="urn:schemas-microsoft-com:office:word" xmlns:w="http://schemas.openxmlformats.org/wordprocessingml/2006/main" xmlns:w14="http://schemas.microsoft.com/office/word/2010/wordml" xmlns:w15="http://schemas.microsoft.com/office/word/2012/wordml" xmlns:w16cid="http://schemas.microsoft.com/office/word/2016/wordml/cid" xmlns:w16se="http://schemas.microsoft.com/office/word/2015/wordml/symex" xmlns:wpg="http://schemas.microsoft.com/office/word/2010/wordprocessingGroup" xmlns:wpi="http://schemas.microsoft.com/office/word/2010/wordprocessingInk" xmlns:wne="http://schemas.microsoft.com/office/word/2006/wordml" xmlns:wps="http://schemas.microsoft.com/office/word/2010/wordprocessingShape" mc:Ignorable="w14 w15 w16se w16cid wp14">
   <w:abstractNum w:abstractNumId="0" w15:restartNumberingAfterBreak="0">
+    <w:nsid w:val="1D35210D"/>
+    <w:multiLevelType w:val="hybridMultilevel"/>
+    <w:tmpl w:val="E92E2670"/>
+    <w:lvl w:ilvl="0" w:tplc="FB2EC158">
+      <w:numFmt w:val="bullet"/>
+      <w:lvlText w:val="-"/>
+      <w:lvlJc w:val="left"/>
+      <w:pPr>
+        <w:ind w:left="720" w:hanging="360"/>
+      </w:pPr>
+      <w:rPr>
+        <w:rFonts w:ascii="Calibri" w:eastAsiaTheme="minorHAnsi" w:hAnsi="Calibri" w:cs="Calibri" w:hint="default"/>
+      </w:rPr>
+    </w:lvl>
+    <w:lvl w:ilvl="1" w:tplc="0C090003">
+      <w:start w:val="1"/>
+      <w:numFmt w:val="bullet"/>
+      <w:lvlText w:val="o"/>
+      <w:lvlJc w:val="left"/>
+      <w:pPr>
+        <w:ind w:left="1440" w:hanging="360"/>
+      </w:pPr>
+      <w:rPr>
+        <w:rFonts w:ascii="Courier New" w:hAnsi="Courier New" w:cs="Courier New" w:hint="default"/>
+      </w:rPr>
+    </w:lvl>
+    <w:lvl w:ilvl="2" w:tplc="0C090005">
+      <w:start w:val="1"/>
+      <w:numFmt w:val="bullet"/>
+      <w:lvlText w:val=""/>
+      <w:lvlJc w:val="left"/>
+      <w:pPr>
+        <w:ind w:left="2160" w:hanging="360"/>
+      </w:pPr>
+      <w:rPr>
+        <w:rFonts w:ascii="Wingdings" w:hAnsi="Wingdings" w:hint="default"/>
+      </w:rPr>
+    </w:lvl>
+    <w:lvl w:ilvl="3" w:tplc="0C090001" w:tentative="1">
+      <w:start w:val="1"/>
+      <w:numFmt w:val="bullet"/>
+      <w:lvlText w:val=""/>
+      <w:lvlJc w:val="left"/>
+      <w:pPr>
+        <w:ind w:left="2880" w:hanging="360"/>
+      </w:pPr>
+      <w:rPr>
+        <w:rFonts w:ascii="Symbol" w:hAnsi="Symbol" w:hint="default"/>
+      </w:rPr>
+    </w:lvl>
+    <w:lvl w:ilvl="4" w:tplc="0C090003" w:tentative="1">
+      <w:start w:val="1"/>
+      <w:numFmt w:val="bullet"/>
+      <w:lvlText w:val="o"/>
+      <w:lvlJc w:val="left"/>
+      <w:pPr>
+        <w:ind w:left="3600" w:hanging="360"/>
+      </w:pPr>
+      <w:rPr>
+        <w:rFonts w:ascii="Courier New" w:hAnsi="Courier New" w:cs="Courier New" w:hint="default"/>
+      </w:rPr>
+    </w:lvl>
+    <w:lvl w:ilvl="5" w:tplc="0C090005" w:tentative="1">
+      <w:start w:val="1"/>
+      <w:numFmt w:val="bullet"/>
+      <w:lvlText w:val=""/>
+      <w:lvlJc w:val="left"/>
+      <w:pPr>
+        <w:ind w:left="4320" w:hanging="360"/>
+      </w:pPr>
+      <w:rPr>
+        <w:rFonts w:ascii="Wingdings" w:hAnsi="Wingdings" w:hint="default"/>
+      </w:rPr>
+    </w:lvl>
+    <w:lvl w:ilvl="6" w:tplc="0C090001" w:tentative="1">
+      <w:start w:val="1"/>
+      <w:numFmt w:val="bullet"/>
+      <w:lvlText w:val=""/>
+      <w:lvlJc w:val="left"/>
+      <w:pPr>
+        <w:ind w:left="5040" w:hanging="360"/>
+      </w:pPr>
+      <w:rPr>
+        <w:rFonts w:ascii="Symbol" w:hAnsi="Symbol" w:hint="default"/>
+      </w:rPr>
+    </w:lvl>
+    <w:lvl w:ilvl="7" w:tplc="0C090003" w:tentative="1">
+      <w:start w:val="1"/>
+      <w:numFmt w:val="bullet"/>
+      <w:lvlText w:val="o"/>
+      <w:lvlJc w:val="left"/>
+      <w:pPr>
+        <w:ind w:left="5760" w:hanging="360"/>
+      </w:pPr>
+      <w:rPr>
+        <w:rFonts w:ascii="Courier New" w:hAnsi="Courier New" w:cs="Courier New" w:hint="default"/>
+      </w:rPr>
+    </w:lvl>
+    <w:lvl w:ilvl="8" w:tplc="0C090005" w:tentative="1">
+      <w:start w:val="1"/>
+      <w:numFmt w:val="bullet"/>
+      <w:lvlText w:val=""/>
+      <w:lvlJc w:val="left"/>
+      <w:pPr>
+        <w:ind w:left="6480" w:hanging="360"/>
+      </w:pPr>
+      <w:rPr>
+        <w:rFonts w:ascii="Wingdings" w:hAnsi="Wingdings" w:hint="default"/>
+      </w:rPr>
+    </w:lvl>
+  </w:abstractNum>
+  <w:abstractNum w:abstractNumId="1" w15:restartNumberingAfterBreak="0">
     <w:nsid w:val="27115ED7"/>
     <w:multiLevelType w:val="hybridMultilevel"/>
     <w:tmpl w:val="531E415C"/>
@@ -1041,7 +1322,7 @@
       </w:pPr>
     </w:lvl>
   </w:abstractNum>
-  <w:abstractNum w:abstractNumId="1" w15:restartNumberingAfterBreak="0">
+  <w:abstractNum w:abstractNumId="2" w15:restartNumberingAfterBreak="0">
     <w:nsid w:val="347228ED"/>
     <w:multiLevelType w:val="hybridMultilevel"/>
     <w:tmpl w:val="636A70A4"/>
@@ -1136,7 +1417,120 @@
       </w:pPr>
     </w:lvl>
   </w:abstractNum>
-  <w:abstractNum w:abstractNumId="2" w15:restartNumberingAfterBreak="0">
+  <w:abstractNum w:abstractNumId="3" w15:restartNumberingAfterBreak="0">
+    <w:nsid w:val="37D47F59"/>
+    <w:multiLevelType w:val="hybridMultilevel"/>
+    <w:tmpl w:val="80C207EA"/>
+    <w:lvl w:ilvl="0" w:tplc="478C11C8">
+      <w:start w:val="20"/>
+      <w:numFmt w:val="bullet"/>
+      <w:lvlText w:val=""/>
+      <w:lvlJc w:val="left"/>
+      <w:pPr>
+        <w:ind w:left="720" w:hanging="360"/>
+      </w:pPr>
+      <w:rPr>
+        <w:rFonts w:ascii="Wingdings" w:eastAsiaTheme="minorHAnsi" w:hAnsi="Wingdings" w:cstheme="minorBidi" w:hint="default"/>
+      </w:rPr>
+    </w:lvl>
+    <w:lvl w:ilvl="1" w:tplc="0C090003" w:tentative="1">
+      <w:start w:val="1"/>
+      <w:numFmt w:val="bullet"/>
+      <w:lvlText w:val="o"/>
+      <w:lvlJc w:val="left"/>
+      <w:pPr>
+        <w:ind w:left="1440" w:hanging="360"/>
+      </w:pPr>
+      <w:rPr>
+        <w:rFonts w:ascii="Courier New" w:hAnsi="Courier New" w:cs="Courier New" w:hint="default"/>
+      </w:rPr>
+    </w:lvl>
+    <w:lvl w:ilvl="2" w:tplc="0C090005" w:tentative="1">
+      <w:start w:val="1"/>
+      <w:numFmt w:val="bullet"/>
+      <w:lvlText w:val=""/>
+      <w:lvlJc w:val="left"/>
+      <w:pPr>
+        <w:ind w:left="2160" w:hanging="360"/>
+      </w:pPr>
+      <w:rPr>
+        <w:rFonts w:ascii="Wingdings" w:hAnsi="Wingdings" w:hint="default"/>
+      </w:rPr>
+    </w:lvl>
+    <w:lvl w:ilvl="3" w:tplc="0C090001" w:tentative="1">
+      <w:start w:val="1"/>
+      <w:numFmt w:val="bullet"/>
+      <w:lvlText w:val=""/>
+      <w:lvlJc w:val="left"/>
+      <w:pPr>
+        <w:ind w:left="2880" w:hanging="360"/>
+      </w:pPr>
+      <w:rPr>
+        <w:rFonts w:ascii="Symbol" w:hAnsi="Symbol" w:hint="default"/>
+      </w:rPr>
+    </w:lvl>
+    <w:lvl w:ilvl="4" w:tplc="0C090003" w:tentative="1">
+      <w:start w:val="1"/>
+      <w:numFmt w:val="bullet"/>
+      <w:lvlText w:val="o"/>
+      <w:lvlJc w:val="left"/>
+      <w:pPr>
+        <w:ind w:left="3600" w:hanging="360"/>
+      </w:pPr>
+      <w:rPr>
+        <w:rFonts w:ascii="Courier New" w:hAnsi="Courier New" w:cs="Courier New" w:hint="default"/>
+      </w:rPr>
+    </w:lvl>
+    <w:lvl w:ilvl="5" w:tplc="0C090005" w:tentative="1">
+      <w:start w:val="1"/>
+      <w:numFmt w:val="bullet"/>
+      <w:lvlText w:val=""/>
+      <w:lvlJc w:val="left"/>
+      <w:pPr>
+        <w:ind w:left="4320" w:hanging="360"/>
+      </w:pPr>
+      <w:rPr>
+        <w:rFonts w:ascii="Wingdings" w:hAnsi="Wingdings" w:hint="default"/>
+      </w:rPr>
+    </w:lvl>
+    <w:lvl w:ilvl="6" w:tplc="0C090001" w:tentative="1">
+      <w:start w:val="1"/>
+      <w:numFmt w:val="bullet"/>
+      <w:lvlText w:val=""/>
+      <w:lvlJc w:val="left"/>
+      <w:pPr>
+        <w:ind w:left="5040" w:hanging="360"/>
+      </w:pPr>
+      <w:rPr>
+        <w:rFonts w:ascii="Symbol" w:hAnsi="Symbol" w:hint="default"/>
+      </w:rPr>
+    </w:lvl>
+    <w:lvl w:ilvl="7" w:tplc="0C090003" w:tentative="1">
+      <w:start w:val="1"/>
+      <w:numFmt w:val="bullet"/>
+      <w:lvlText w:val="o"/>
+      <w:lvlJc w:val="left"/>
+      <w:pPr>
+        <w:ind w:left="5760" w:hanging="360"/>
+      </w:pPr>
+      <w:rPr>
+        <w:rFonts w:ascii="Courier New" w:hAnsi="Courier New" w:cs="Courier New" w:hint="default"/>
+      </w:rPr>
+    </w:lvl>
+    <w:lvl w:ilvl="8" w:tplc="0C090005" w:tentative="1">
+      <w:start w:val="1"/>
+      <w:numFmt w:val="bullet"/>
+      <w:lvlText w:val=""/>
+      <w:lvlJc w:val="left"/>
+      <w:pPr>
+        <w:ind w:left="6480" w:hanging="360"/>
+      </w:pPr>
+      <w:rPr>
+        <w:rFonts w:ascii="Wingdings" w:hAnsi="Wingdings" w:hint="default"/>
+      </w:rPr>
+    </w:lvl>
+  </w:abstractNum>
+  <w:abstractNum w:abstractNumId="4" w15:restartNumberingAfterBreak="0">
     <w:nsid w:val="3E4518BD"/>
     <w:multiLevelType w:val="hybridMultilevel"/>
     <w:tmpl w:val="E4E49696"/>
@@ -1249,7 +1643,7 @@
       </w:rPr>
     </w:lvl>
   </w:abstractNum>
-  <w:abstractNum w:abstractNumId="3" w15:restartNumberingAfterBreak="0">
+  <w:abstractNum w:abstractNumId="5" w15:restartNumberingAfterBreak="0">
     <w:nsid w:val="4E682C6D"/>
     <w:multiLevelType w:val="hybridMultilevel"/>
     <w:tmpl w:val="F59ABDE6"/>
@@ -1338,7 +1732,7 @@
       </w:pPr>
     </w:lvl>
   </w:abstractNum>
-  <w:abstractNum w:abstractNumId="4" w15:restartNumberingAfterBreak="0">
+  <w:abstractNum w:abstractNumId="6" w15:restartNumberingAfterBreak="0">
     <w:nsid w:val="64CE0760"/>
     <w:multiLevelType w:val="hybridMultilevel"/>
     <w:tmpl w:val="B8A4F9E2"/>
@@ -1428,18 +1822,24 @@
     </w:lvl>
   </w:abstractNum>
   <w:num w:numId="1">
+    <w:abstractNumId w:val="2"/>
+  </w:num>
+  <w:num w:numId="2">
+    <w:abstractNumId w:val="4"/>
+  </w:num>
+  <w:num w:numId="3">
+    <w:abstractNumId w:val="6"/>
+  </w:num>
+  <w:num w:numId="4">
     <w:abstractNumId w:val="1"/>
   </w:num>
-  <w:num w:numId="2">
-    <w:abstractNumId w:val="2"/>
+  <w:num w:numId="5">
+    <w:abstractNumId w:val="5"/>
   </w:num>
-  <w:num w:numId="3">
-    <w:abstractNumId w:val="4"/>
-  </w:num>
-  <w:num w:numId="4">
+  <w:num w:numId="6">
     <w:abstractNumId w:val="0"/>
   </w:num>
-  <w:num w:numId="5">
+  <w:num w:numId="7">
     <w:abstractNumId w:val="3"/>
   </w:num>
 </w:numbering>
@@ -2229,7 +2629,7 @@
 </file>
 
 <file path=customXml/itemProps1.xml><?xml version="1.0" encoding="utf-8"?>
-<ds:datastoreItem xmlns:ds="http://schemas.openxmlformats.org/officeDocument/2006/customXml" ds:itemID="{32BE2DB7-229F-415B-8B3B-1C1E882BB6CB}">
+<ds:datastoreItem xmlns:ds="http://schemas.openxmlformats.org/officeDocument/2006/customXml" ds:itemID="{DE1EDCA7-BC2D-4099-ACE7-78A7E85EDACF}">
   <ds:schemaRefs>
     <ds:schemaRef ds:uri="http://schemas.openxmlformats.org/officeDocument/2006/bibliography"/>
   </ds:schemaRefs>

</xml_diff>

<commit_message>
draft vignettes completed, experiment code updated
</commit_message>
<xml_diff>
--- a/Weekly_recaps.docx
+++ b/Weekly_recaps.docx
@@ -1075,20 +1075,1271 @@
       <w:r>
         <w:t xml:space="preserve">Hi Amy, </w:t>
       </w:r>
+    </w:p>
+    <w:p>
+      <w:r>
+        <w:t xml:space="preserve">Firstly, I hope it’s not inappropriate to email this to you outside of business hours (I obviously don’t expect that you read or respond until it is business hours again), but please let me know if it is </w:t>
+      </w:r>
+      <w:r>
+        <w:sym w:font="Wingdings" w:char="F04A"/>
+      </w:r>
+    </w:p>
+    <w:p>
+      <w:r>
+        <w:t xml:space="preserve">As an update in relation to this project, I have pushed all the following changes to the GitHub repo: </w:t>
+      </w:r>
+    </w:p>
+    <w:p>
+      <w:pPr>
+        <w:pStyle w:val="ListParagraph"/>
+        <w:numPr>
+          <w:ilvl w:val="0"/>
+          <w:numId w:val="8"/>
+        </w:numPr>
+      </w:pPr>
+      <w:r>
+        <w:t xml:space="preserve">A </w:t>
+      </w:r>
+      <w:r>
+        <w:t xml:space="preserve">completed </w:t>
+      </w:r>
+      <w:r>
+        <w:rPr>
+          <w:i/>
+        </w:rPr>
+        <w:t>draft</w:t>
+      </w:r>
+      <w:r>
+        <w:t xml:space="preserve"> of all the ethics </w:t>
+      </w:r>
+      <w:r>
+        <w:t xml:space="preserve">docs needed to submit. </w:t>
+      </w:r>
+      <w:r>
+        <w:t xml:space="preserve"> </w:t>
+      </w:r>
+    </w:p>
+    <w:p>
+      <w:pPr>
+        <w:pStyle w:val="ListParagraph"/>
+        <w:numPr>
+          <w:ilvl w:val="0"/>
+          <w:numId w:val="8"/>
+        </w:numPr>
+      </w:pPr>
+      <w:r>
+        <w:t xml:space="preserve">Updated code for the experiment. I still have a little work to go, but I have </w:t>
+      </w:r>
+      <w:proofErr w:type="gramStart"/>
+      <w:r>
+        <w:t>more or less integrated</w:t>
+      </w:r>
+      <w:proofErr w:type="gramEnd"/>
+      <w:r>
+        <w:t xml:space="preserve"> the changes (at least in relation to structure – there is a lot of work to still be done in relation to the content of instruction questions and exclusion questions etc).  </w:t>
+      </w:r>
+    </w:p>
+    <w:p>
+      <w:r>
+        <w:t xml:space="preserve">Things for me to continue doing: </w:t>
+      </w:r>
+    </w:p>
+    <w:p>
+      <w:pPr>
+        <w:pStyle w:val="ListParagraph"/>
+        <w:numPr>
+          <w:ilvl w:val="0"/>
+          <w:numId w:val="9"/>
+        </w:numPr>
+      </w:pPr>
+      <w:r>
+        <w:t xml:space="preserve">I’ll now turn my attention to updating and improving the vignettes. </w:t>
+      </w:r>
+    </w:p>
+    <w:p>
+      <w:pPr>
+        <w:pStyle w:val="ListParagraph"/>
+        <w:numPr>
+          <w:ilvl w:val="0"/>
+          <w:numId w:val="9"/>
+        </w:numPr>
+      </w:pPr>
+      <w:r>
+        <w:t xml:space="preserve">Finish coding the (skeleton) experiment. </w:t>
+      </w:r>
+    </w:p>
+    <w:p>
+      <w:r>
+        <w:t xml:space="preserve">Cheers, </w:t>
+      </w:r>
+    </w:p>
+    <w:p>
+      <w:r>
+        <w:t xml:space="preserve">Josh </w:t>
+      </w:r>
+    </w:p>
+    <w:p>
+      <w:pPr>
+        <w:rPr>
+          <w:b/>
+        </w:rPr>
+      </w:pPr>
+      <w:r>
+        <w:rPr>
+          <w:b/>
+        </w:rPr>
+        <w:br w:type="page"/>
+      </w:r>
+    </w:p>
+    <w:p>
+      <w:pPr>
+        <w:rPr>
+          <w:b/>
+        </w:rPr>
+      </w:pPr>
+      <w:r>
+        <w:rPr>
+          <w:b/>
+        </w:rPr>
+        <w:lastRenderedPageBreak/>
+        <w:t>4 March 2019</w:t>
+      </w:r>
+    </w:p>
+    <w:p>
+      <w:r>
+        <w:t xml:space="preserve">Hi Amy, </w:t>
+      </w:r>
+    </w:p>
+    <w:p>
+      <w:r>
+        <w:t xml:space="preserve">By way of update in relation to this project. </w:t>
+      </w:r>
+    </w:p>
+    <w:p>
+      <w:pPr>
+        <w:rPr>
+          <w:u w:val="single"/>
+        </w:rPr>
+      </w:pPr>
+      <w:r>
+        <w:rPr>
+          <w:u w:val="single"/>
+        </w:rPr>
+        <w:t>Experiment</w:t>
+      </w:r>
+    </w:p>
+    <w:p>
+      <w:pPr>
+        <w:rPr>
+          <w:rStyle w:val="Hyperlink"/>
+          <w:u w:val="none"/>
+        </w:rPr>
+      </w:pPr>
+      <w:r>
+        <w:t xml:space="preserve">The experiment as it currently stands can be found here:  </w:t>
+      </w:r>
+      <w:hyperlink r:id="rId15" w:history="1">
+        <w:r>
+          <w:rPr>
+            <w:rStyle w:val="Hyperlink"/>
+          </w:rPr>
+          <w:t>https://ambavexp1.appspot.com/</w:t>
+        </w:r>
+      </w:hyperlink>
+    </w:p>
+    <w:p>
+      <w:r>
+        <w:t xml:space="preserve">It works all the way to downloading the data and parsing it to a useable form. </w:t>
+      </w:r>
+      <w:r>
+        <w:t>It seems to me that it is completed except for:</w:t>
+      </w:r>
+    </w:p>
+    <w:p>
+      <w:pPr>
+        <w:pStyle w:val="ListParagraph"/>
+        <w:numPr>
+          <w:ilvl w:val="0"/>
+          <w:numId w:val="10"/>
+        </w:numPr>
+        <w:rPr>
+          <w:b/>
+          <w:color w:val="0563C1" w:themeColor="hyperlink"/>
+        </w:rPr>
+      </w:pPr>
+      <w:r>
+        <w:t>Adding all the vignettes to it. Currently it just randomly draws from 2 gain and 2 loss vignettes (also randomising order)</w:t>
+      </w:r>
+      <w:r>
+        <w:t xml:space="preserve">. </w:t>
+      </w:r>
+      <w:r>
+        <w:t xml:space="preserve">  </w:t>
+      </w:r>
+      <w:r>
+        <w:t xml:space="preserve">This will be an easy job, we just need to finalise the vignettes first. </w:t>
+      </w:r>
+    </w:p>
+    <w:p>
+      <w:pPr>
+        <w:pStyle w:val="ListParagraph"/>
+        <w:numPr>
+          <w:ilvl w:val="0"/>
+          <w:numId w:val="10"/>
+        </w:numPr>
+        <w:rPr>
+          <w:b/>
+          <w:color w:val="0563C1" w:themeColor="hyperlink"/>
+        </w:rPr>
+      </w:pPr>
+      <w:r>
+        <w:t xml:space="preserve">Writing the content for the post-test questions (although the skeleton for this is already coded, I just wasn’t sure what to put here and my brain started to hurt </w:t>
+      </w:r>
+      <w:proofErr w:type="spellStart"/>
+      <w:r>
+        <w:t>haha</w:t>
+      </w:r>
+      <w:proofErr w:type="spellEnd"/>
+      <w:r>
+        <w:t xml:space="preserve">). </w:t>
+      </w:r>
+    </w:p>
+    <w:p>
+      <w:pPr>
+        <w:pStyle w:val="ListParagraph"/>
+        <w:numPr>
+          <w:ilvl w:val="0"/>
+          <w:numId w:val="10"/>
+        </w:numPr>
+        <w:rPr>
+          <w:b/>
+          <w:color w:val="0563C1" w:themeColor="hyperlink"/>
+        </w:rPr>
+      </w:pPr>
+      <w:r>
+        <w:t xml:space="preserve">Ad hoc tweaks and improvements. </w:t>
+      </w:r>
+    </w:p>
+    <w:p>
+      <w:pPr>
+        <w:rPr>
+          <w:u w:val="single"/>
+        </w:rPr>
+      </w:pPr>
+      <w:r>
+        <w:rPr>
+          <w:u w:val="single"/>
+        </w:rPr>
+        <w:t>Vignettes</w:t>
+      </w:r>
       <w:bookmarkStart w:id="0" w:name="_GoBack"/>
       <w:bookmarkEnd w:id="0"/>
     </w:p>
     <w:p>
       <w:r>
-        <w:t xml:space="preserve">Firstly, I hope it’s not inappropriate to email this to you outside of business hours (I obviously don’t expect that you read or respond until it is business hours again), but please let me know if it is </w:t>
-      </w:r>
-      <w:r>
-        <w:sym w:font="Wingdings" w:char="F04A"/>
-      </w:r>
-    </w:p>
-    <w:p>
-      <w:r>
-        <w:t xml:space="preserve">As an update in relation to this project, I have pushed all the following changes to the GitHub repo: </w:t>
+        <w:t xml:space="preserve">A completed draft set of vignettes can be found on the GitHub repo in the file vignettes.md. </w:t>
+      </w:r>
+      <w:r>
+        <w:t>Also, h</w:t>
+      </w:r>
+      <w:r>
+        <w:t>ere is a frequency table of the types of vignettes</w:t>
+      </w:r>
+      <w:r>
+        <w:t xml:space="preserve">.  In general, I think there is a pretty good spread across gain and loss particularly given the </w:t>
+      </w:r>
+      <w:proofErr w:type="gramStart"/>
+      <w:r>
+        <w:t>many different ways</w:t>
+      </w:r>
+      <w:proofErr w:type="gramEnd"/>
+      <w:r>
+        <w:t xml:space="preserve"> that one could categorise the vignettes (some of them have a few themes </w:t>
+      </w:r>
+      <w:proofErr w:type="spellStart"/>
+      <w:r>
+        <w:t>aswell</w:t>
+      </w:r>
+      <w:proofErr w:type="spellEnd"/>
+      <w:r>
+        <w:t xml:space="preserve">). </w:t>
+      </w:r>
+    </w:p>
+    <w:tbl>
+      <w:tblPr>
+        <w:tblW w:w="11180" w:type="dxa"/>
+        <w:tblLook w:val="04A0" w:firstRow="1" w:lastRow="0" w:firstColumn="1" w:lastColumn="0" w:noHBand="0" w:noVBand="1"/>
+      </w:tblPr>
+      <w:tblGrid>
+        <w:gridCol w:w="1880"/>
+        <w:gridCol w:w="960"/>
+        <w:gridCol w:w="960"/>
+        <w:gridCol w:w="1660"/>
+        <w:gridCol w:w="1880"/>
+        <w:gridCol w:w="960"/>
+        <w:gridCol w:w="960"/>
+        <w:gridCol w:w="960"/>
+        <w:gridCol w:w="960"/>
+      </w:tblGrid>
+      <w:tr>
+        <w:trPr>
+          <w:trHeight w:val="300"/>
+        </w:trPr>
+        <w:tc>
+          <w:tcPr>
+            <w:tcW w:w="1880" w:type="dxa"/>
+            <w:tcBorders>
+              <w:top w:val="nil"/>
+              <w:left w:val="nil"/>
+              <w:bottom w:val="nil"/>
+              <w:right w:val="nil"/>
+            </w:tcBorders>
+            <w:shd w:val="clear" w:color="auto" w:fill="auto"/>
+            <w:noWrap/>
+            <w:vAlign w:val="bottom"/>
+            <w:hideMark/>
+          </w:tcPr>
+          <w:p>
+            <w:pPr>
+              <w:spacing w:after="0" w:line="240" w:lineRule="auto"/>
+              <w:rPr>
+                <w:rFonts w:ascii="Times New Roman" w:eastAsia="Times New Roman" w:hAnsi="Times New Roman" w:cs="Times New Roman"/>
+                <w:sz w:val="24"/>
+                <w:szCs w:val="24"/>
+                <w:lang w:eastAsia="en-AU"/>
+              </w:rPr>
+            </w:pPr>
+          </w:p>
+        </w:tc>
+        <w:tc>
+          <w:tcPr>
+            <w:tcW w:w="960" w:type="dxa"/>
+            <w:tcBorders>
+              <w:top w:val="nil"/>
+              <w:left w:val="nil"/>
+              <w:bottom w:val="nil"/>
+              <w:right w:val="nil"/>
+            </w:tcBorders>
+            <w:shd w:val="clear" w:color="auto" w:fill="auto"/>
+            <w:noWrap/>
+            <w:vAlign w:val="bottom"/>
+            <w:hideMark/>
+          </w:tcPr>
+          <w:p>
+            <w:pPr>
+              <w:spacing w:after="0" w:line="240" w:lineRule="auto"/>
+              <w:rPr>
+                <w:rFonts w:ascii="Calibri" w:eastAsia="Times New Roman" w:hAnsi="Calibri" w:cs="Calibri"/>
+                <w:color w:val="000000"/>
+                <w:lang w:eastAsia="en-AU"/>
+              </w:rPr>
+            </w:pPr>
+            <w:r>
+              <w:rPr>
+                <w:rFonts w:ascii="Calibri" w:eastAsia="Times New Roman" w:hAnsi="Calibri" w:cs="Calibri"/>
+                <w:color w:val="000000"/>
+                <w:lang w:eastAsia="en-AU"/>
+              </w:rPr>
+              <w:t>health</w:t>
+            </w:r>
+          </w:p>
+        </w:tc>
+        <w:tc>
+          <w:tcPr>
+            <w:tcW w:w="960" w:type="dxa"/>
+            <w:tcBorders>
+              <w:top w:val="nil"/>
+              <w:left w:val="nil"/>
+              <w:bottom w:val="nil"/>
+              <w:right w:val="nil"/>
+            </w:tcBorders>
+            <w:shd w:val="clear" w:color="auto" w:fill="auto"/>
+            <w:noWrap/>
+            <w:vAlign w:val="bottom"/>
+            <w:hideMark/>
+          </w:tcPr>
+          <w:p>
+            <w:pPr>
+              <w:spacing w:after="0" w:line="240" w:lineRule="auto"/>
+              <w:rPr>
+                <w:rFonts w:ascii="Calibri" w:eastAsia="Times New Roman" w:hAnsi="Calibri" w:cs="Calibri"/>
+                <w:color w:val="000000"/>
+                <w:lang w:eastAsia="en-AU"/>
+              </w:rPr>
+            </w:pPr>
+            <w:r>
+              <w:rPr>
+                <w:rFonts w:ascii="Calibri" w:eastAsia="Times New Roman" w:hAnsi="Calibri" w:cs="Calibri"/>
+                <w:color w:val="000000"/>
+                <w:lang w:eastAsia="en-AU"/>
+              </w:rPr>
+              <w:t>work</w:t>
+            </w:r>
+          </w:p>
+        </w:tc>
+        <w:tc>
+          <w:tcPr>
+            <w:tcW w:w="1660" w:type="dxa"/>
+            <w:tcBorders>
+              <w:top w:val="nil"/>
+              <w:left w:val="nil"/>
+              <w:bottom w:val="nil"/>
+              <w:right w:val="nil"/>
+            </w:tcBorders>
+            <w:shd w:val="clear" w:color="auto" w:fill="auto"/>
+            <w:noWrap/>
+            <w:vAlign w:val="bottom"/>
+            <w:hideMark/>
+          </w:tcPr>
+          <w:p>
+            <w:pPr>
+              <w:spacing w:after="0" w:line="240" w:lineRule="auto"/>
+              <w:rPr>
+                <w:rFonts w:ascii="Calibri" w:eastAsia="Times New Roman" w:hAnsi="Calibri" w:cs="Calibri"/>
+                <w:color w:val="000000"/>
+                <w:lang w:eastAsia="en-AU"/>
+              </w:rPr>
+            </w:pPr>
+            <w:r>
+              <w:rPr>
+                <w:rFonts w:ascii="Calibri" w:eastAsia="Times New Roman" w:hAnsi="Calibri" w:cs="Calibri"/>
+                <w:color w:val="000000"/>
+                <w:lang w:eastAsia="en-AU"/>
+              </w:rPr>
+              <w:t>social/romantic</w:t>
+            </w:r>
+          </w:p>
+        </w:tc>
+        <w:tc>
+          <w:tcPr>
+            <w:tcW w:w="1880" w:type="dxa"/>
+            <w:tcBorders>
+              <w:top w:val="nil"/>
+              <w:left w:val="nil"/>
+              <w:bottom w:val="nil"/>
+              <w:right w:val="nil"/>
+            </w:tcBorders>
+            <w:shd w:val="clear" w:color="auto" w:fill="auto"/>
+            <w:noWrap/>
+            <w:vAlign w:val="bottom"/>
+            <w:hideMark/>
+          </w:tcPr>
+          <w:p>
+            <w:pPr>
+              <w:spacing w:after="0" w:line="240" w:lineRule="auto"/>
+              <w:rPr>
+                <w:rFonts w:ascii="Calibri" w:eastAsia="Times New Roman" w:hAnsi="Calibri" w:cs="Calibri"/>
+                <w:color w:val="000000"/>
+                <w:lang w:eastAsia="en-AU"/>
+              </w:rPr>
+            </w:pPr>
+            <w:r>
+              <w:rPr>
+                <w:rFonts w:ascii="Calibri" w:eastAsia="Times New Roman" w:hAnsi="Calibri" w:cs="Calibri"/>
+                <w:color w:val="000000"/>
+                <w:lang w:eastAsia="en-AU"/>
+              </w:rPr>
+              <w:t>money/property</w:t>
+            </w:r>
+          </w:p>
+        </w:tc>
+        <w:tc>
+          <w:tcPr>
+            <w:tcW w:w="960" w:type="dxa"/>
+            <w:tcBorders>
+              <w:top w:val="nil"/>
+              <w:left w:val="nil"/>
+              <w:bottom w:val="nil"/>
+              <w:right w:val="nil"/>
+            </w:tcBorders>
+            <w:shd w:val="clear" w:color="auto" w:fill="auto"/>
+            <w:noWrap/>
+            <w:vAlign w:val="bottom"/>
+            <w:hideMark/>
+          </w:tcPr>
+          <w:p>
+            <w:pPr>
+              <w:spacing w:after="0" w:line="240" w:lineRule="auto"/>
+              <w:rPr>
+                <w:rFonts w:ascii="Calibri" w:eastAsia="Times New Roman" w:hAnsi="Calibri" w:cs="Calibri"/>
+                <w:color w:val="000000"/>
+                <w:lang w:eastAsia="en-AU"/>
+              </w:rPr>
+            </w:pPr>
+            <w:r>
+              <w:rPr>
+                <w:rFonts w:ascii="Calibri" w:eastAsia="Times New Roman" w:hAnsi="Calibri" w:cs="Calibri"/>
+                <w:color w:val="000000"/>
+                <w:lang w:eastAsia="en-AU"/>
+              </w:rPr>
+              <w:t>family</w:t>
+            </w:r>
+          </w:p>
+        </w:tc>
+        <w:tc>
+          <w:tcPr>
+            <w:tcW w:w="960" w:type="dxa"/>
+            <w:tcBorders>
+              <w:top w:val="nil"/>
+              <w:left w:val="nil"/>
+              <w:bottom w:val="nil"/>
+              <w:right w:val="nil"/>
+            </w:tcBorders>
+            <w:shd w:val="clear" w:color="auto" w:fill="auto"/>
+            <w:noWrap/>
+            <w:vAlign w:val="bottom"/>
+            <w:hideMark/>
+          </w:tcPr>
+          <w:p>
+            <w:pPr>
+              <w:spacing w:after="0" w:line="240" w:lineRule="auto"/>
+              <w:rPr>
+                <w:rFonts w:ascii="Calibri" w:eastAsia="Times New Roman" w:hAnsi="Calibri" w:cs="Calibri"/>
+                <w:color w:val="000000"/>
+                <w:lang w:eastAsia="en-AU"/>
+              </w:rPr>
+            </w:pPr>
+            <w:r>
+              <w:rPr>
+                <w:rFonts w:ascii="Calibri" w:eastAsia="Times New Roman" w:hAnsi="Calibri" w:cs="Calibri"/>
+                <w:color w:val="000000"/>
+                <w:lang w:eastAsia="en-AU"/>
+              </w:rPr>
+              <w:t>urn</w:t>
+            </w:r>
+          </w:p>
+        </w:tc>
+        <w:tc>
+          <w:tcPr>
+            <w:tcW w:w="960" w:type="dxa"/>
+            <w:tcBorders>
+              <w:top w:val="nil"/>
+              <w:left w:val="nil"/>
+              <w:bottom w:val="nil"/>
+              <w:right w:val="nil"/>
+            </w:tcBorders>
+            <w:shd w:val="clear" w:color="auto" w:fill="auto"/>
+            <w:noWrap/>
+            <w:vAlign w:val="bottom"/>
+            <w:hideMark/>
+          </w:tcPr>
+          <w:p>
+            <w:pPr>
+              <w:spacing w:after="0" w:line="240" w:lineRule="auto"/>
+              <w:rPr>
+                <w:rFonts w:ascii="Calibri" w:eastAsia="Times New Roman" w:hAnsi="Calibri" w:cs="Calibri"/>
+                <w:color w:val="000000"/>
+                <w:lang w:eastAsia="en-AU"/>
+              </w:rPr>
+            </w:pPr>
+            <w:r>
+              <w:rPr>
+                <w:rFonts w:ascii="Calibri" w:eastAsia="Times New Roman" w:hAnsi="Calibri" w:cs="Calibri"/>
+                <w:color w:val="000000"/>
+                <w:lang w:eastAsia="en-AU"/>
+              </w:rPr>
+              <w:t>other</w:t>
+            </w:r>
+          </w:p>
+        </w:tc>
+        <w:tc>
+          <w:tcPr>
+            <w:tcW w:w="960" w:type="dxa"/>
+            <w:tcBorders>
+              <w:top w:val="nil"/>
+              <w:left w:val="nil"/>
+              <w:bottom w:val="nil"/>
+              <w:right w:val="nil"/>
+            </w:tcBorders>
+            <w:shd w:val="clear" w:color="auto" w:fill="auto"/>
+            <w:noWrap/>
+            <w:vAlign w:val="bottom"/>
+            <w:hideMark/>
+          </w:tcPr>
+          <w:p>
+            <w:pPr>
+              <w:spacing w:after="0" w:line="240" w:lineRule="auto"/>
+              <w:rPr>
+                <w:rFonts w:ascii="Calibri" w:eastAsia="Times New Roman" w:hAnsi="Calibri" w:cs="Calibri"/>
+                <w:b/>
+                <w:bCs/>
+                <w:color w:val="000000"/>
+                <w:lang w:eastAsia="en-AU"/>
+              </w:rPr>
+            </w:pPr>
+            <w:r>
+              <w:rPr>
+                <w:rFonts w:ascii="Calibri" w:eastAsia="Times New Roman" w:hAnsi="Calibri" w:cs="Calibri"/>
+                <w:b/>
+                <w:bCs/>
+                <w:color w:val="000000"/>
+                <w:lang w:eastAsia="en-AU"/>
+              </w:rPr>
+              <w:t>total</w:t>
+            </w:r>
+          </w:p>
+        </w:tc>
+      </w:tr>
+      <w:tr>
+        <w:trPr>
+          <w:trHeight w:val="300"/>
+        </w:trPr>
+        <w:tc>
+          <w:tcPr>
+            <w:tcW w:w="1880" w:type="dxa"/>
+            <w:tcBorders>
+              <w:top w:val="nil"/>
+              <w:left w:val="nil"/>
+              <w:bottom w:val="nil"/>
+              <w:right w:val="nil"/>
+            </w:tcBorders>
+            <w:shd w:val="clear" w:color="auto" w:fill="auto"/>
+            <w:noWrap/>
+            <w:vAlign w:val="bottom"/>
+            <w:hideMark/>
+          </w:tcPr>
+          <w:p>
+            <w:pPr>
+              <w:spacing w:after="0" w:line="240" w:lineRule="auto"/>
+              <w:rPr>
+                <w:rFonts w:ascii="Calibri" w:eastAsia="Times New Roman" w:hAnsi="Calibri" w:cs="Calibri"/>
+                <w:color w:val="000000"/>
+                <w:lang w:eastAsia="en-AU"/>
+              </w:rPr>
+            </w:pPr>
+            <w:r>
+              <w:rPr>
+                <w:rFonts w:ascii="Calibri" w:eastAsia="Times New Roman" w:hAnsi="Calibri" w:cs="Calibri"/>
+                <w:color w:val="000000"/>
+                <w:lang w:eastAsia="en-AU"/>
+              </w:rPr>
+              <w:t>GAIN VIGNETTES</w:t>
+            </w:r>
+          </w:p>
+        </w:tc>
+        <w:tc>
+          <w:tcPr>
+            <w:tcW w:w="960" w:type="dxa"/>
+            <w:tcBorders>
+              <w:top w:val="nil"/>
+              <w:left w:val="nil"/>
+              <w:bottom w:val="nil"/>
+              <w:right w:val="nil"/>
+            </w:tcBorders>
+            <w:shd w:val="clear" w:color="auto" w:fill="auto"/>
+            <w:noWrap/>
+            <w:vAlign w:val="bottom"/>
+            <w:hideMark/>
+          </w:tcPr>
+          <w:p>
+            <w:pPr>
+              <w:spacing w:after="0" w:line="240" w:lineRule="auto"/>
+              <w:jc w:val="right"/>
+              <w:rPr>
+                <w:rFonts w:ascii="Calibri" w:eastAsia="Times New Roman" w:hAnsi="Calibri" w:cs="Calibri"/>
+                <w:color w:val="000000"/>
+                <w:lang w:eastAsia="en-AU"/>
+              </w:rPr>
+            </w:pPr>
+            <w:r>
+              <w:rPr>
+                <w:rFonts w:ascii="Calibri" w:eastAsia="Times New Roman" w:hAnsi="Calibri" w:cs="Calibri"/>
+                <w:color w:val="000000"/>
+                <w:lang w:eastAsia="en-AU"/>
+              </w:rPr>
+              <w:t>1</w:t>
+            </w:r>
+          </w:p>
+        </w:tc>
+        <w:tc>
+          <w:tcPr>
+            <w:tcW w:w="960" w:type="dxa"/>
+            <w:tcBorders>
+              <w:top w:val="nil"/>
+              <w:left w:val="nil"/>
+              <w:bottom w:val="nil"/>
+              <w:right w:val="nil"/>
+            </w:tcBorders>
+            <w:shd w:val="clear" w:color="auto" w:fill="auto"/>
+            <w:noWrap/>
+            <w:vAlign w:val="bottom"/>
+            <w:hideMark/>
+          </w:tcPr>
+          <w:p>
+            <w:pPr>
+              <w:spacing w:after="0" w:line="240" w:lineRule="auto"/>
+              <w:jc w:val="right"/>
+              <w:rPr>
+                <w:rFonts w:ascii="Calibri" w:eastAsia="Times New Roman" w:hAnsi="Calibri" w:cs="Calibri"/>
+                <w:color w:val="000000"/>
+                <w:lang w:eastAsia="en-AU"/>
+              </w:rPr>
+            </w:pPr>
+            <w:r>
+              <w:rPr>
+                <w:rFonts w:ascii="Calibri" w:eastAsia="Times New Roman" w:hAnsi="Calibri" w:cs="Calibri"/>
+                <w:color w:val="000000"/>
+                <w:lang w:eastAsia="en-AU"/>
+              </w:rPr>
+              <w:t>2</w:t>
+            </w:r>
+          </w:p>
+        </w:tc>
+        <w:tc>
+          <w:tcPr>
+            <w:tcW w:w="1660" w:type="dxa"/>
+            <w:tcBorders>
+              <w:top w:val="nil"/>
+              <w:left w:val="nil"/>
+              <w:bottom w:val="nil"/>
+              <w:right w:val="nil"/>
+            </w:tcBorders>
+            <w:shd w:val="clear" w:color="auto" w:fill="auto"/>
+            <w:noWrap/>
+            <w:vAlign w:val="bottom"/>
+            <w:hideMark/>
+          </w:tcPr>
+          <w:p>
+            <w:pPr>
+              <w:spacing w:after="0" w:line="240" w:lineRule="auto"/>
+              <w:jc w:val="right"/>
+              <w:rPr>
+                <w:rFonts w:ascii="Calibri" w:eastAsia="Times New Roman" w:hAnsi="Calibri" w:cs="Calibri"/>
+                <w:color w:val="000000"/>
+                <w:lang w:eastAsia="en-AU"/>
+              </w:rPr>
+            </w:pPr>
+            <w:r>
+              <w:rPr>
+                <w:rFonts w:ascii="Calibri" w:eastAsia="Times New Roman" w:hAnsi="Calibri" w:cs="Calibri"/>
+                <w:color w:val="000000"/>
+                <w:lang w:eastAsia="en-AU"/>
+              </w:rPr>
+              <w:t>3</w:t>
+            </w:r>
+          </w:p>
+        </w:tc>
+        <w:tc>
+          <w:tcPr>
+            <w:tcW w:w="1880" w:type="dxa"/>
+            <w:tcBorders>
+              <w:top w:val="nil"/>
+              <w:left w:val="nil"/>
+              <w:bottom w:val="nil"/>
+              <w:right w:val="nil"/>
+            </w:tcBorders>
+            <w:shd w:val="clear" w:color="auto" w:fill="auto"/>
+            <w:noWrap/>
+            <w:vAlign w:val="bottom"/>
+            <w:hideMark/>
+          </w:tcPr>
+          <w:p>
+            <w:pPr>
+              <w:spacing w:after="0" w:line="240" w:lineRule="auto"/>
+              <w:jc w:val="right"/>
+              <w:rPr>
+                <w:rFonts w:ascii="Calibri" w:eastAsia="Times New Roman" w:hAnsi="Calibri" w:cs="Calibri"/>
+                <w:color w:val="000000"/>
+                <w:lang w:eastAsia="en-AU"/>
+              </w:rPr>
+            </w:pPr>
+            <w:r>
+              <w:rPr>
+                <w:rFonts w:ascii="Calibri" w:eastAsia="Times New Roman" w:hAnsi="Calibri" w:cs="Calibri"/>
+                <w:color w:val="000000"/>
+                <w:lang w:eastAsia="en-AU"/>
+              </w:rPr>
+              <w:t>1</w:t>
+            </w:r>
+          </w:p>
+        </w:tc>
+        <w:tc>
+          <w:tcPr>
+            <w:tcW w:w="960" w:type="dxa"/>
+            <w:tcBorders>
+              <w:top w:val="nil"/>
+              <w:left w:val="nil"/>
+              <w:bottom w:val="nil"/>
+              <w:right w:val="nil"/>
+            </w:tcBorders>
+            <w:shd w:val="clear" w:color="auto" w:fill="auto"/>
+            <w:noWrap/>
+            <w:vAlign w:val="bottom"/>
+            <w:hideMark/>
+          </w:tcPr>
+          <w:p>
+            <w:pPr>
+              <w:spacing w:after="0" w:line="240" w:lineRule="auto"/>
+              <w:jc w:val="right"/>
+              <w:rPr>
+                <w:rFonts w:ascii="Calibri" w:eastAsia="Times New Roman" w:hAnsi="Calibri" w:cs="Calibri"/>
+                <w:color w:val="000000"/>
+                <w:lang w:eastAsia="en-AU"/>
+              </w:rPr>
+            </w:pPr>
+            <w:r>
+              <w:rPr>
+                <w:rFonts w:ascii="Calibri" w:eastAsia="Times New Roman" w:hAnsi="Calibri" w:cs="Calibri"/>
+                <w:color w:val="000000"/>
+                <w:lang w:eastAsia="en-AU"/>
+              </w:rPr>
+              <w:t>1</w:t>
+            </w:r>
+          </w:p>
+        </w:tc>
+        <w:tc>
+          <w:tcPr>
+            <w:tcW w:w="960" w:type="dxa"/>
+            <w:tcBorders>
+              <w:top w:val="nil"/>
+              <w:left w:val="nil"/>
+              <w:bottom w:val="nil"/>
+              <w:right w:val="nil"/>
+            </w:tcBorders>
+            <w:shd w:val="clear" w:color="auto" w:fill="auto"/>
+            <w:noWrap/>
+            <w:vAlign w:val="bottom"/>
+            <w:hideMark/>
+          </w:tcPr>
+          <w:p>
+            <w:pPr>
+              <w:spacing w:after="0" w:line="240" w:lineRule="auto"/>
+              <w:jc w:val="right"/>
+              <w:rPr>
+                <w:rFonts w:ascii="Calibri" w:eastAsia="Times New Roman" w:hAnsi="Calibri" w:cs="Calibri"/>
+                <w:color w:val="000000"/>
+                <w:lang w:eastAsia="en-AU"/>
+              </w:rPr>
+            </w:pPr>
+            <w:r>
+              <w:rPr>
+                <w:rFonts w:ascii="Calibri" w:eastAsia="Times New Roman" w:hAnsi="Calibri" w:cs="Calibri"/>
+                <w:color w:val="000000"/>
+                <w:lang w:eastAsia="en-AU"/>
+              </w:rPr>
+              <w:t>1</w:t>
+            </w:r>
+          </w:p>
+        </w:tc>
+        <w:tc>
+          <w:tcPr>
+            <w:tcW w:w="960" w:type="dxa"/>
+            <w:tcBorders>
+              <w:top w:val="nil"/>
+              <w:left w:val="nil"/>
+              <w:bottom w:val="nil"/>
+              <w:right w:val="nil"/>
+            </w:tcBorders>
+            <w:shd w:val="clear" w:color="auto" w:fill="auto"/>
+            <w:noWrap/>
+            <w:vAlign w:val="bottom"/>
+            <w:hideMark/>
+          </w:tcPr>
+          <w:p>
+            <w:pPr>
+              <w:spacing w:after="0" w:line="240" w:lineRule="auto"/>
+              <w:jc w:val="right"/>
+              <w:rPr>
+                <w:rFonts w:ascii="Calibri" w:eastAsia="Times New Roman" w:hAnsi="Calibri" w:cs="Calibri"/>
+                <w:color w:val="000000"/>
+                <w:lang w:eastAsia="en-AU"/>
+              </w:rPr>
+            </w:pPr>
+            <w:r>
+              <w:rPr>
+                <w:rFonts w:ascii="Calibri" w:eastAsia="Times New Roman" w:hAnsi="Calibri" w:cs="Calibri"/>
+                <w:color w:val="000000"/>
+                <w:lang w:eastAsia="en-AU"/>
+              </w:rPr>
+              <w:t>3</w:t>
+            </w:r>
+          </w:p>
+        </w:tc>
+        <w:tc>
+          <w:tcPr>
+            <w:tcW w:w="960" w:type="dxa"/>
+            <w:tcBorders>
+              <w:top w:val="nil"/>
+              <w:left w:val="nil"/>
+              <w:bottom w:val="nil"/>
+              <w:right w:val="nil"/>
+            </w:tcBorders>
+            <w:shd w:val="clear" w:color="auto" w:fill="auto"/>
+            <w:noWrap/>
+            <w:vAlign w:val="bottom"/>
+            <w:hideMark/>
+          </w:tcPr>
+          <w:p>
+            <w:pPr>
+              <w:spacing w:after="0" w:line="240" w:lineRule="auto"/>
+              <w:jc w:val="right"/>
+              <w:rPr>
+                <w:rFonts w:ascii="Calibri" w:eastAsia="Times New Roman" w:hAnsi="Calibri" w:cs="Calibri"/>
+                <w:b/>
+                <w:bCs/>
+                <w:color w:val="000000"/>
+                <w:lang w:eastAsia="en-AU"/>
+              </w:rPr>
+            </w:pPr>
+            <w:r>
+              <w:rPr>
+                <w:rFonts w:ascii="Calibri" w:eastAsia="Times New Roman" w:hAnsi="Calibri" w:cs="Calibri"/>
+                <w:b/>
+                <w:bCs/>
+                <w:color w:val="000000"/>
+                <w:lang w:eastAsia="en-AU"/>
+              </w:rPr>
+              <w:t>12</w:t>
+            </w:r>
+          </w:p>
+        </w:tc>
+      </w:tr>
+      <w:tr>
+        <w:trPr>
+          <w:trHeight w:val="300"/>
+        </w:trPr>
+        <w:tc>
+          <w:tcPr>
+            <w:tcW w:w="1880" w:type="dxa"/>
+            <w:tcBorders>
+              <w:top w:val="nil"/>
+              <w:left w:val="nil"/>
+              <w:bottom w:val="nil"/>
+              <w:right w:val="nil"/>
+            </w:tcBorders>
+            <w:shd w:val="clear" w:color="auto" w:fill="auto"/>
+            <w:noWrap/>
+            <w:vAlign w:val="bottom"/>
+            <w:hideMark/>
+          </w:tcPr>
+          <w:p>
+            <w:pPr>
+              <w:spacing w:after="0" w:line="240" w:lineRule="auto"/>
+              <w:rPr>
+                <w:rFonts w:ascii="Calibri" w:eastAsia="Times New Roman" w:hAnsi="Calibri" w:cs="Calibri"/>
+                <w:color w:val="000000"/>
+                <w:lang w:eastAsia="en-AU"/>
+              </w:rPr>
+            </w:pPr>
+            <w:r>
+              <w:rPr>
+                <w:rFonts w:ascii="Calibri" w:eastAsia="Times New Roman" w:hAnsi="Calibri" w:cs="Calibri"/>
+                <w:color w:val="000000"/>
+                <w:lang w:eastAsia="en-AU"/>
+              </w:rPr>
+              <w:t>LOSS VIGNETTES</w:t>
+            </w:r>
+          </w:p>
+        </w:tc>
+        <w:tc>
+          <w:tcPr>
+            <w:tcW w:w="960" w:type="dxa"/>
+            <w:tcBorders>
+              <w:top w:val="nil"/>
+              <w:left w:val="nil"/>
+              <w:bottom w:val="nil"/>
+              <w:right w:val="nil"/>
+            </w:tcBorders>
+            <w:shd w:val="clear" w:color="auto" w:fill="auto"/>
+            <w:noWrap/>
+            <w:vAlign w:val="bottom"/>
+            <w:hideMark/>
+          </w:tcPr>
+          <w:p>
+            <w:pPr>
+              <w:spacing w:after="0" w:line="240" w:lineRule="auto"/>
+              <w:jc w:val="right"/>
+              <w:rPr>
+                <w:rFonts w:ascii="Calibri" w:eastAsia="Times New Roman" w:hAnsi="Calibri" w:cs="Calibri"/>
+                <w:color w:val="000000"/>
+                <w:lang w:eastAsia="en-AU"/>
+              </w:rPr>
+            </w:pPr>
+            <w:r>
+              <w:rPr>
+                <w:rFonts w:ascii="Calibri" w:eastAsia="Times New Roman" w:hAnsi="Calibri" w:cs="Calibri"/>
+                <w:color w:val="000000"/>
+                <w:lang w:eastAsia="en-AU"/>
+              </w:rPr>
+              <w:t>1</w:t>
+            </w:r>
+          </w:p>
+        </w:tc>
+        <w:tc>
+          <w:tcPr>
+            <w:tcW w:w="960" w:type="dxa"/>
+            <w:tcBorders>
+              <w:top w:val="nil"/>
+              <w:left w:val="nil"/>
+              <w:bottom w:val="nil"/>
+              <w:right w:val="nil"/>
+            </w:tcBorders>
+            <w:shd w:val="clear" w:color="auto" w:fill="auto"/>
+            <w:noWrap/>
+            <w:vAlign w:val="bottom"/>
+            <w:hideMark/>
+          </w:tcPr>
+          <w:p>
+            <w:pPr>
+              <w:spacing w:after="0" w:line="240" w:lineRule="auto"/>
+              <w:jc w:val="right"/>
+              <w:rPr>
+                <w:rFonts w:ascii="Calibri" w:eastAsia="Times New Roman" w:hAnsi="Calibri" w:cs="Calibri"/>
+                <w:color w:val="000000"/>
+                <w:lang w:eastAsia="en-AU"/>
+              </w:rPr>
+            </w:pPr>
+            <w:r>
+              <w:rPr>
+                <w:rFonts w:ascii="Calibri" w:eastAsia="Times New Roman" w:hAnsi="Calibri" w:cs="Calibri"/>
+                <w:color w:val="000000"/>
+                <w:lang w:eastAsia="en-AU"/>
+              </w:rPr>
+              <w:t>2</w:t>
+            </w:r>
+          </w:p>
+        </w:tc>
+        <w:tc>
+          <w:tcPr>
+            <w:tcW w:w="1660" w:type="dxa"/>
+            <w:tcBorders>
+              <w:top w:val="nil"/>
+              <w:left w:val="nil"/>
+              <w:bottom w:val="nil"/>
+              <w:right w:val="nil"/>
+            </w:tcBorders>
+            <w:shd w:val="clear" w:color="auto" w:fill="auto"/>
+            <w:noWrap/>
+            <w:vAlign w:val="bottom"/>
+            <w:hideMark/>
+          </w:tcPr>
+          <w:p>
+            <w:pPr>
+              <w:spacing w:after="0" w:line="240" w:lineRule="auto"/>
+              <w:jc w:val="right"/>
+              <w:rPr>
+                <w:rFonts w:ascii="Calibri" w:eastAsia="Times New Roman" w:hAnsi="Calibri" w:cs="Calibri"/>
+                <w:color w:val="000000"/>
+                <w:lang w:eastAsia="en-AU"/>
+              </w:rPr>
+            </w:pPr>
+            <w:r>
+              <w:rPr>
+                <w:rFonts w:ascii="Calibri" w:eastAsia="Times New Roman" w:hAnsi="Calibri" w:cs="Calibri"/>
+                <w:color w:val="000000"/>
+                <w:lang w:eastAsia="en-AU"/>
+              </w:rPr>
+              <w:t>2</w:t>
+            </w:r>
+          </w:p>
+        </w:tc>
+        <w:tc>
+          <w:tcPr>
+            <w:tcW w:w="1880" w:type="dxa"/>
+            <w:tcBorders>
+              <w:top w:val="nil"/>
+              <w:left w:val="nil"/>
+              <w:bottom w:val="nil"/>
+              <w:right w:val="nil"/>
+            </w:tcBorders>
+            <w:shd w:val="clear" w:color="auto" w:fill="auto"/>
+            <w:noWrap/>
+            <w:vAlign w:val="bottom"/>
+            <w:hideMark/>
+          </w:tcPr>
+          <w:p>
+            <w:pPr>
+              <w:spacing w:after="0" w:line="240" w:lineRule="auto"/>
+              <w:jc w:val="right"/>
+              <w:rPr>
+                <w:rFonts w:ascii="Calibri" w:eastAsia="Times New Roman" w:hAnsi="Calibri" w:cs="Calibri"/>
+                <w:color w:val="000000"/>
+                <w:lang w:eastAsia="en-AU"/>
+              </w:rPr>
+            </w:pPr>
+            <w:r>
+              <w:rPr>
+                <w:rFonts w:ascii="Calibri" w:eastAsia="Times New Roman" w:hAnsi="Calibri" w:cs="Calibri"/>
+                <w:color w:val="000000"/>
+                <w:lang w:eastAsia="en-AU"/>
+              </w:rPr>
+              <w:t>3</w:t>
+            </w:r>
+          </w:p>
+        </w:tc>
+        <w:tc>
+          <w:tcPr>
+            <w:tcW w:w="960" w:type="dxa"/>
+            <w:tcBorders>
+              <w:top w:val="nil"/>
+              <w:left w:val="nil"/>
+              <w:bottom w:val="nil"/>
+              <w:right w:val="nil"/>
+            </w:tcBorders>
+            <w:shd w:val="clear" w:color="auto" w:fill="auto"/>
+            <w:noWrap/>
+            <w:vAlign w:val="bottom"/>
+            <w:hideMark/>
+          </w:tcPr>
+          <w:p>
+            <w:pPr>
+              <w:spacing w:after="0" w:line="240" w:lineRule="auto"/>
+              <w:jc w:val="right"/>
+              <w:rPr>
+                <w:rFonts w:ascii="Calibri" w:eastAsia="Times New Roman" w:hAnsi="Calibri" w:cs="Calibri"/>
+                <w:color w:val="000000"/>
+                <w:lang w:eastAsia="en-AU"/>
+              </w:rPr>
+            </w:pPr>
+            <w:r>
+              <w:rPr>
+                <w:rFonts w:ascii="Calibri" w:eastAsia="Times New Roman" w:hAnsi="Calibri" w:cs="Calibri"/>
+                <w:color w:val="000000"/>
+                <w:lang w:eastAsia="en-AU"/>
+              </w:rPr>
+              <w:t>0</w:t>
+            </w:r>
+          </w:p>
+        </w:tc>
+        <w:tc>
+          <w:tcPr>
+            <w:tcW w:w="960" w:type="dxa"/>
+            <w:tcBorders>
+              <w:top w:val="nil"/>
+              <w:left w:val="nil"/>
+              <w:bottom w:val="nil"/>
+              <w:right w:val="nil"/>
+            </w:tcBorders>
+            <w:shd w:val="clear" w:color="auto" w:fill="auto"/>
+            <w:noWrap/>
+            <w:vAlign w:val="bottom"/>
+            <w:hideMark/>
+          </w:tcPr>
+          <w:p>
+            <w:pPr>
+              <w:spacing w:after="0" w:line="240" w:lineRule="auto"/>
+              <w:jc w:val="right"/>
+              <w:rPr>
+                <w:rFonts w:ascii="Calibri" w:eastAsia="Times New Roman" w:hAnsi="Calibri" w:cs="Calibri"/>
+                <w:color w:val="000000"/>
+                <w:lang w:eastAsia="en-AU"/>
+              </w:rPr>
+            </w:pPr>
+            <w:r>
+              <w:rPr>
+                <w:rFonts w:ascii="Calibri" w:eastAsia="Times New Roman" w:hAnsi="Calibri" w:cs="Calibri"/>
+                <w:color w:val="000000"/>
+                <w:lang w:eastAsia="en-AU"/>
+              </w:rPr>
+              <w:t>1</w:t>
+            </w:r>
+          </w:p>
+        </w:tc>
+        <w:tc>
+          <w:tcPr>
+            <w:tcW w:w="960" w:type="dxa"/>
+            <w:tcBorders>
+              <w:top w:val="nil"/>
+              <w:left w:val="nil"/>
+              <w:bottom w:val="nil"/>
+              <w:right w:val="nil"/>
+            </w:tcBorders>
+            <w:shd w:val="clear" w:color="auto" w:fill="auto"/>
+            <w:noWrap/>
+            <w:vAlign w:val="bottom"/>
+            <w:hideMark/>
+          </w:tcPr>
+          <w:p>
+            <w:pPr>
+              <w:spacing w:after="0" w:line="240" w:lineRule="auto"/>
+              <w:jc w:val="right"/>
+              <w:rPr>
+                <w:rFonts w:ascii="Calibri" w:eastAsia="Times New Roman" w:hAnsi="Calibri" w:cs="Calibri"/>
+                <w:color w:val="000000"/>
+                <w:lang w:eastAsia="en-AU"/>
+              </w:rPr>
+            </w:pPr>
+            <w:r>
+              <w:rPr>
+                <w:rFonts w:ascii="Calibri" w:eastAsia="Times New Roman" w:hAnsi="Calibri" w:cs="Calibri"/>
+                <w:color w:val="000000"/>
+                <w:lang w:eastAsia="en-AU"/>
+              </w:rPr>
+              <w:t>3</w:t>
+            </w:r>
+          </w:p>
+        </w:tc>
+        <w:tc>
+          <w:tcPr>
+            <w:tcW w:w="960" w:type="dxa"/>
+            <w:tcBorders>
+              <w:top w:val="nil"/>
+              <w:left w:val="nil"/>
+              <w:bottom w:val="nil"/>
+              <w:right w:val="nil"/>
+            </w:tcBorders>
+            <w:shd w:val="clear" w:color="auto" w:fill="auto"/>
+            <w:noWrap/>
+            <w:vAlign w:val="bottom"/>
+            <w:hideMark/>
+          </w:tcPr>
+          <w:p>
+            <w:pPr>
+              <w:spacing w:after="0" w:line="240" w:lineRule="auto"/>
+              <w:jc w:val="right"/>
+              <w:rPr>
+                <w:rFonts w:ascii="Calibri" w:eastAsia="Times New Roman" w:hAnsi="Calibri" w:cs="Calibri"/>
+                <w:b/>
+                <w:bCs/>
+                <w:color w:val="000000"/>
+                <w:lang w:eastAsia="en-AU"/>
+              </w:rPr>
+            </w:pPr>
+            <w:r>
+              <w:rPr>
+                <w:rFonts w:ascii="Calibri" w:eastAsia="Times New Roman" w:hAnsi="Calibri" w:cs="Calibri"/>
+                <w:b/>
+                <w:bCs/>
+                <w:color w:val="000000"/>
+                <w:lang w:eastAsia="en-AU"/>
+              </w:rPr>
+              <w:t>12</w:t>
+            </w:r>
+          </w:p>
+        </w:tc>
+      </w:tr>
+    </w:tbl>
+    <w:p/>
+    <w:p>
+      <w:r>
+        <w:t xml:space="preserve">Look forward to </w:t>
+      </w:r>
+      <w:r>
+        <w:t>speaking</w:t>
+      </w:r>
+      <w:r>
+        <w:t xml:space="preserve"> soon.</w:t>
+      </w:r>
+    </w:p>
+    <w:p>
+      <w:r>
+        <w:t>Josh</w:t>
+      </w:r>
+    </w:p>
+    <w:p>
+      <w:r>
+        <w:rPr>
+          <w:b/>
+        </w:rPr>
+        <w:t>Things to discuss for meeting 5 March</w:t>
+      </w:r>
+      <w:r>
+        <w:t xml:space="preserve">.  </w:t>
+      </w:r>
+    </w:p>
+    <w:p>
+      <w:r>
+        <w:t>Project related</w:t>
       </w:r>
     </w:p>
     <w:p>
@@ -1096,54 +2347,174 @@
         <w:pStyle w:val="ListParagraph"/>
         <w:numPr>
           <w:ilvl w:val="0"/>
-          <w:numId w:val="8"/>
-        </w:numPr>
-      </w:pPr>
-      <w:r>
-        <w:t xml:space="preserve">A </w:t>
-      </w:r>
-      <w:r>
-        <w:t xml:space="preserve">completed </w:t>
-      </w:r>
-      <w:r>
-        <w:rPr>
-          <w:i/>
-        </w:rPr>
-        <w:t>draft</w:t>
-      </w:r>
-      <w:r>
-        <w:t xml:space="preserve"> of all the ethics </w:t>
-      </w:r>
-      <w:r>
-        <w:t xml:space="preserve">docs needed to submit. </w:t>
-      </w:r>
-      <w:r>
+          <w:numId w:val="11"/>
+        </w:numPr>
+      </w:pPr>
+      <w:r>
+        <w:rPr>
+          <w:rFonts w:ascii="Arial" w:hAnsi="Arial" w:cs="Arial"/>
+          <w:shd w:val="clear" w:color="auto" w:fill="FFFFFF"/>
+        </w:rPr>
+        <w:t xml:space="preserve">This project going forward. </w:t>
+      </w:r>
+      <w:r>
+        <w:rPr>
+          <w:rFonts w:ascii="Arial" w:hAnsi="Arial" w:cs="Arial"/>
+          <w:shd w:val="clear" w:color="auto" w:fill="FFFFFF"/>
+        </w:rPr>
         <w:t xml:space="preserve"> </w:t>
       </w:r>
+      <w:r>
+        <w:rPr>
+          <w:rFonts w:ascii="Arial" w:hAnsi="Arial" w:cs="Arial"/>
+          <w:shd w:val="clear" w:color="auto" w:fill="FFFFFF"/>
+        </w:rPr>
+        <w:t>T</w:t>
+      </w:r>
+      <w:r>
+        <w:rPr>
+          <w:rFonts w:ascii="Arial" w:hAnsi="Arial" w:cs="Arial"/>
+          <w:shd w:val="clear" w:color="auto" w:fill="FFFFFF"/>
+        </w:rPr>
+        <w:t>here is likely to be a few weeks where I put in on the backburner as exams and assignment due dates approach (likely near the end of semester). In that time, you could keep running with the project while I am out of action, or just wait it out until I can work on it again. Does something like this sound ok to you?</w:t>
+      </w:r>
     </w:p>
     <w:p>
       <w:pPr>
         <w:pStyle w:val="ListParagraph"/>
         <w:numPr>
           <w:ilvl w:val="0"/>
-          <w:numId w:val="8"/>
-        </w:numPr>
-      </w:pPr>
-      <w:r>
-        <w:t xml:space="preserve">Updated code for the experiment. I still have a little work to go, but I have </w:t>
+          <w:numId w:val="11"/>
+        </w:numPr>
+      </w:pPr>
+      <w:r>
+        <w:rPr>
+          <w:rFonts w:ascii="Arial" w:hAnsi="Arial" w:cs="Arial"/>
+          <w:shd w:val="clear" w:color="auto" w:fill="FFFFFF"/>
+        </w:rPr>
+        <w:t>X and Y in vignettes</w:t>
+      </w:r>
+    </w:p>
+    <w:p>
+      <w:pPr>
+        <w:pStyle w:val="ListParagraph"/>
+        <w:numPr>
+          <w:ilvl w:val="0"/>
+          <w:numId w:val="11"/>
+        </w:numPr>
+      </w:pPr>
+      <w:r>
+        <w:rPr>
+          <w:rFonts w:ascii="Arial" w:hAnsi="Arial" w:cs="Arial"/>
+          <w:shd w:val="clear" w:color="auto" w:fill="FFFFFF"/>
+        </w:rPr>
+        <w:t>Change coding for reverse order now, or just later?</w:t>
+      </w:r>
+    </w:p>
+    <w:p>
+      <w:r>
+        <w:t>Other</w:t>
+      </w:r>
+    </w:p>
+    <w:p>
+      <w:pPr>
+        <w:pStyle w:val="ListParagraph"/>
+        <w:numPr>
+          <w:ilvl w:val="0"/>
+          <w:numId w:val="11"/>
+        </w:numPr>
+      </w:pPr>
+      <w:r>
+        <w:rPr>
+          <w:rFonts w:ascii="Arial" w:hAnsi="Arial" w:cs="Arial"/>
+          <w:shd w:val="clear" w:color="auto" w:fill="FFFFFF"/>
+        </w:rPr>
+        <w:t xml:space="preserve">Attending CCS lab meetings. Leave early? Ok to come a little sporadically? </w:t>
+      </w:r>
+    </w:p>
+    <w:p>
+      <w:pPr>
+        <w:pStyle w:val="ListParagraph"/>
+        <w:numPr>
+          <w:ilvl w:val="0"/>
+          <w:numId w:val="11"/>
+        </w:numPr>
+      </w:pPr>
+      <w:r>
+        <w:t>Other ideas:</w:t>
+      </w:r>
+    </w:p>
+    <w:p>
+      <w:pPr>
+        <w:pStyle w:val="ListParagraph"/>
+        <w:numPr>
+          <w:ilvl w:val="1"/>
+          <w:numId w:val="11"/>
+        </w:numPr>
+      </w:pPr>
+      <w:r>
+        <w:t xml:space="preserve">Quantifying the Overton window. </w:t>
+      </w:r>
+    </w:p>
+    <w:p>
+      <w:pPr>
+        <w:pStyle w:val="ListParagraph"/>
+        <w:numPr>
+          <w:ilvl w:val="1"/>
+          <w:numId w:val="11"/>
+        </w:numPr>
+      </w:pPr>
+      <w:r>
+        <w:t xml:space="preserve">“Marketplace of ideas”. Good ideas will eventually win this marketplace. </w:t>
+      </w:r>
+    </w:p>
+    <w:p>
+      <w:pPr>
+        <w:pStyle w:val="ListParagraph"/>
+        <w:numPr>
+          <w:ilvl w:val="2"/>
+          <w:numId w:val="11"/>
+        </w:numPr>
+      </w:pPr>
+      <w:r>
+        <w:t xml:space="preserve">Censorship – does it </w:t>
       </w:r>
       <w:proofErr w:type="gramStart"/>
       <w:r>
-        <w:t>more or less integrated</w:t>
+        <w:t>actually work</w:t>
       </w:r>
       <w:proofErr w:type="gramEnd"/>
-      <w:r>
-        <w:t xml:space="preserve"> the changes (at least in relation to structure – there is a lot of work to still be done in relation to the content of instruction questions and exclusion questions etc).  </w:t>
-      </w:r>
-    </w:p>
-    <w:p>
-      <w:r>
-        <w:t xml:space="preserve">Things for me to continue doing: </w:t>
+    </w:p>
+    <w:p>
+      <w:pPr>
+        <w:pStyle w:val="ListParagraph"/>
+        <w:numPr>
+          <w:ilvl w:val="2"/>
+          <w:numId w:val="11"/>
+        </w:numPr>
+      </w:pPr>
+      <w:hyperlink r:id="rId16" w:history="1">
+        <w:r>
+          <w:rPr>
+            <w:rStyle w:val="Hyperlink"/>
+          </w:rPr>
+          <w:t>https://medium.com/@danmcgee/the-marketplace-of-ideas-is-a-failed-market-5d1a7c106fb8</w:t>
+        </w:r>
+      </w:hyperlink>
+      <w:r>
+        <w:t xml:space="preserve"> </w:t>
+      </w:r>
+    </w:p>
+    <w:p>
+      <w:pPr>
+        <w:pStyle w:val="ListParagraph"/>
+        <w:numPr>
+          <w:ilvl w:val="2"/>
+          <w:numId w:val="11"/>
+        </w:numPr>
+      </w:pPr>
+      <w:r>
+        <w:t>sunlight is the best disinfectant</w:t>
       </w:r>
     </w:p>
     <w:p>
@@ -1151,33 +2522,11 @@
         <w:pStyle w:val="ListParagraph"/>
         <w:numPr>
           <w:ilvl w:val="0"/>
-          <w:numId w:val="9"/>
-        </w:numPr>
-      </w:pPr>
-      <w:r>
-        <w:t xml:space="preserve">I’ll now turn my attention to updating and improving the vignettes. </w:t>
-      </w:r>
-    </w:p>
-    <w:p>
-      <w:pPr>
-        <w:pStyle w:val="ListParagraph"/>
-        <w:numPr>
-          <w:ilvl w:val="0"/>
-          <w:numId w:val="9"/>
-        </w:numPr>
-      </w:pPr>
-      <w:r>
-        <w:t xml:space="preserve">Finish coding the (skeleton) experiment. </w:t>
-      </w:r>
-    </w:p>
-    <w:p>
-      <w:r>
-        <w:t xml:space="preserve">Cheers, </w:t>
-      </w:r>
-    </w:p>
-    <w:p>
-      <w:r>
-        <w:t xml:space="preserve">Josh </w:t>
+          <w:numId w:val="11"/>
+        </w:numPr>
+      </w:pPr>
+      <w:r>
+        <w:t xml:space="preserve">RA work. </w:t>
       </w:r>
     </w:p>
     <w:sectPr>
@@ -1243,6 +2592,97 @@
 <file path=word/numbering.xml><?xml version="1.0" encoding="utf-8"?>
 <w:numbering xmlns:wpc="http://schemas.microsoft.com/office/word/2010/wordprocessingCanvas" xmlns:cx="http://schemas.microsoft.com/office/drawing/2014/chartex" xmlns:cx1="http://schemas.microsoft.com/office/drawing/2015/9/8/chartex" xmlns:cx2="http://schemas.microsoft.com/office/drawing/2015/10/21/chartex" xmlns:cx3="http://schemas.microsoft.com/office/drawing/2016/5/9/chartex" xmlns:cx4="http://schemas.microsoft.com/office/drawing/2016/5/10/chartex" xmlns:cx5="http://schemas.microsoft.com/office/drawing/2016/5/11/chartex" xmlns:cx6="http://schemas.microsoft.com/office/drawing/2016/5/12/chartex" xmlns:cx7="http://schemas.microsoft.com/office/drawing/2016/5/13/chartex" xmlns:cx8="http://schemas.microsoft.com/office/drawing/2016/5/14/chartex" xmlns:mc="http://schemas.openxmlformats.org/markup-compatibility/2006" xmlns:aink="http://schemas.microsoft.com/office/drawing/2016/ink" xmlns:am3d="http://schemas.microsoft.com/office/drawing/2017/model3d" xmlns:o="urn:schemas-microsoft-com:office:office" xmlns:r="http://schemas.openxmlformats.org/officeDocument/2006/relationships" xmlns:m="http://schemas.openxmlformats.org/officeDocument/2006/math" xmlns:v="urn:schemas-microsoft-com:vml" xmlns:wp14="http://schemas.microsoft.com/office/word/2010/wordprocessingDrawing" xmlns:wp="http://schemas.openxmlformats.org/drawingml/2006/wordprocessingDrawing" xmlns:w10="urn:schemas-microsoft-com:office:word" xmlns:w="http://schemas.openxmlformats.org/wordprocessingml/2006/main" xmlns:w14="http://schemas.microsoft.com/office/word/2010/wordml" xmlns:w15="http://schemas.microsoft.com/office/word/2012/wordml" xmlns:w16cid="http://schemas.microsoft.com/office/word/2016/wordml/cid" xmlns:w16se="http://schemas.microsoft.com/office/word/2015/wordml/symex" xmlns:wpg="http://schemas.microsoft.com/office/word/2010/wordprocessingGroup" xmlns:wpi="http://schemas.microsoft.com/office/word/2010/wordprocessingInk" xmlns:wne="http://schemas.microsoft.com/office/word/2006/wordml" xmlns:wps="http://schemas.microsoft.com/office/word/2010/wordprocessingShape" mc:Ignorable="w14 w15 w16se w16cid wp14">
   <w:abstractNum w:abstractNumId="0" w15:restartNumberingAfterBreak="0">
+    <w:nsid w:val="095F2B02"/>
+    <w:multiLevelType w:val="hybridMultilevel"/>
+    <w:tmpl w:val="8070D74C"/>
+    <w:lvl w:ilvl="0" w:tplc="0C09000F">
+      <w:start w:val="1"/>
+      <w:numFmt w:val="decimal"/>
+      <w:lvlText w:val="%1."/>
+      <w:lvlJc w:val="left"/>
+      <w:pPr>
+        <w:ind w:left="720" w:hanging="360"/>
+      </w:pPr>
+      <w:rPr>
+        <w:rFonts w:hint="default"/>
+        <w:b w:val="0"/>
+        <w:color w:val="auto"/>
+      </w:rPr>
+    </w:lvl>
+    <w:lvl w:ilvl="1" w:tplc="0C090019" w:tentative="1">
+      <w:start w:val="1"/>
+      <w:numFmt w:val="lowerLetter"/>
+      <w:lvlText w:val="%2."/>
+      <w:lvlJc w:val="left"/>
+      <w:pPr>
+        <w:ind w:left="1440" w:hanging="360"/>
+      </w:pPr>
+    </w:lvl>
+    <w:lvl w:ilvl="2" w:tplc="0C09001B" w:tentative="1">
+      <w:start w:val="1"/>
+      <w:numFmt w:val="lowerRoman"/>
+      <w:lvlText w:val="%3."/>
+      <w:lvlJc w:val="right"/>
+      <w:pPr>
+        <w:ind w:left="2160" w:hanging="180"/>
+      </w:pPr>
+    </w:lvl>
+    <w:lvl w:ilvl="3" w:tplc="0C09000F" w:tentative="1">
+      <w:start w:val="1"/>
+      <w:numFmt w:val="decimal"/>
+      <w:lvlText w:val="%4."/>
+      <w:lvlJc w:val="left"/>
+      <w:pPr>
+        <w:ind w:left="2880" w:hanging="360"/>
+      </w:pPr>
+    </w:lvl>
+    <w:lvl w:ilvl="4" w:tplc="0C090019" w:tentative="1">
+      <w:start w:val="1"/>
+      <w:numFmt w:val="lowerLetter"/>
+      <w:lvlText w:val="%5."/>
+      <w:lvlJc w:val="left"/>
+      <w:pPr>
+        <w:ind w:left="3600" w:hanging="360"/>
+      </w:pPr>
+    </w:lvl>
+    <w:lvl w:ilvl="5" w:tplc="0C09001B" w:tentative="1">
+      <w:start w:val="1"/>
+      <w:numFmt w:val="lowerRoman"/>
+      <w:lvlText w:val="%6."/>
+      <w:lvlJc w:val="right"/>
+      <w:pPr>
+        <w:ind w:left="4320" w:hanging="180"/>
+      </w:pPr>
+    </w:lvl>
+    <w:lvl w:ilvl="6" w:tplc="0C09000F" w:tentative="1">
+      <w:start w:val="1"/>
+      <w:numFmt w:val="decimal"/>
+      <w:lvlText w:val="%7."/>
+      <w:lvlJc w:val="left"/>
+      <w:pPr>
+        <w:ind w:left="5040" w:hanging="360"/>
+      </w:pPr>
+    </w:lvl>
+    <w:lvl w:ilvl="7" w:tplc="0C090019" w:tentative="1">
+      <w:start w:val="1"/>
+      <w:numFmt w:val="lowerLetter"/>
+      <w:lvlText w:val="%8."/>
+      <w:lvlJc w:val="left"/>
+      <w:pPr>
+        <w:ind w:left="5760" w:hanging="360"/>
+      </w:pPr>
+    </w:lvl>
+    <w:lvl w:ilvl="8" w:tplc="0C09001B" w:tentative="1">
+      <w:start w:val="1"/>
+      <w:numFmt w:val="lowerRoman"/>
+      <w:lvlText w:val="%9."/>
+      <w:lvlJc w:val="right"/>
+      <w:pPr>
+        <w:ind w:left="6480" w:hanging="180"/>
+      </w:pPr>
+    </w:lvl>
+  </w:abstractNum>
+  <w:abstractNum w:abstractNumId="1" w15:restartNumberingAfterBreak="0">
     <w:nsid w:val="1D35210D"/>
     <w:multiLevelType w:val="hybridMultilevel"/>
     <w:tmpl w:val="E92E2670"/>
@@ -1354,7 +2794,7 @@
       </w:rPr>
     </w:lvl>
   </w:abstractNum>
-  <w:abstractNum w:abstractNumId="1" w15:restartNumberingAfterBreak="0">
+  <w:abstractNum w:abstractNumId="2" w15:restartNumberingAfterBreak="0">
     <w:nsid w:val="27115ED7"/>
     <w:multiLevelType w:val="hybridMultilevel"/>
     <w:tmpl w:val="531E415C"/>
@@ -1443,7 +2883,7 @@
       </w:pPr>
     </w:lvl>
   </w:abstractNum>
-  <w:abstractNum w:abstractNumId="2" w15:restartNumberingAfterBreak="0">
+  <w:abstractNum w:abstractNumId="3" w15:restartNumberingAfterBreak="0">
     <w:nsid w:val="347228ED"/>
     <w:multiLevelType w:val="hybridMultilevel"/>
     <w:tmpl w:val="636A70A4"/>
@@ -1538,7 +2978,7 @@
       </w:pPr>
     </w:lvl>
   </w:abstractNum>
-  <w:abstractNum w:abstractNumId="3" w15:restartNumberingAfterBreak="0">
+  <w:abstractNum w:abstractNumId="4" w15:restartNumberingAfterBreak="0">
     <w:nsid w:val="37D47F59"/>
     <w:multiLevelType w:val="hybridMultilevel"/>
     <w:tmpl w:val="80C207EA"/>
@@ -1651,7 +3091,7 @@
       </w:rPr>
     </w:lvl>
   </w:abstractNum>
-  <w:abstractNum w:abstractNumId="4" w15:restartNumberingAfterBreak="0">
+  <w:abstractNum w:abstractNumId="5" w15:restartNumberingAfterBreak="0">
     <w:nsid w:val="3E4518BD"/>
     <w:multiLevelType w:val="hybridMultilevel"/>
     <w:tmpl w:val="E4E49696"/>
@@ -1764,7 +3204,7 @@
       </w:rPr>
     </w:lvl>
   </w:abstractNum>
-  <w:abstractNum w:abstractNumId="5" w15:restartNumberingAfterBreak="0">
+  <w:abstractNum w:abstractNumId="6" w15:restartNumberingAfterBreak="0">
     <w:nsid w:val="42A56ECE"/>
     <w:multiLevelType w:val="hybridMultilevel"/>
     <w:tmpl w:val="24A2C012"/>
@@ -1853,7 +3293,7 @@
       </w:pPr>
     </w:lvl>
   </w:abstractNum>
-  <w:abstractNum w:abstractNumId="6" w15:restartNumberingAfterBreak="0">
+  <w:abstractNum w:abstractNumId="7" w15:restartNumberingAfterBreak="0">
     <w:nsid w:val="4E682C6D"/>
     <w:multiLevelType w:val="hybridMultilevel"/>
     <w:tmpl w:val="F59ABDE6"/>
@@ -1942,7 +3382,7 @@
       </w:pPr>
     </w:lvl>
   </w:abstractNum>
-  <w:abstractNum w:abstractNumId="7" w15:restartNumberingAfterBreak="0">
+  <w:abstractNum w:abstractNumId="8" w15:restartNumberingAfterBreak="0">
     <w:nsid w:val="64CE0760"/>
     <w:multiLevelType w:val="hybridMultilevel"/>
     <w:tmpl w:val="B8A4F9E2"/>
@@ -2031,7 +3471,7 @@
       </w:pPr>
     </w:lvl>
   </w:abstractNum>
-  <w:abstractNum w:abstractNumId="8" w15:restartNumberingAfterBreak="0">
+  <w:abstractNum w:abstractNumId="9" w15:restartNumberingAfterBreak="0">
     <w:nsid w:val="76090CA5"/>
     <w:multiLevelType w:val="hybridMultilevel"/>
     <w:tmpl w:val="CFB29CA4"/>
@@ -2120,32 +3560,127 @@
       </w:pPr>
     </w:lvl>
   </w:abstractNum>
+  <w:abstractNum w:abstractNumId="10" w15:restartNumberingAfterBreak="0">
+    <w:nsid w:val="7E4A2CD8"/>
+    <w:multiLevelType w:val="hybridMultilevel"/>
+    <w:tmpl w:val="1E4EEE20"/>
+    <w:lvl w:ilvl="0" w:tplc="0C09000F">
+      <w:start w:val="1"/>
+      <w:numFmt w:val="decimal"/>
+      <w:lvlText w:val="%1."/>
+      <w:lvlJc w:val="left"/>
+      <w:pPr>
+        <w:ind w:left="720" w:hanging="360"/>
+      </w:pPr>
+      <w:rPr>
+        <w:rFonts w:hint="default"/>
+      </w:rPr>
+    </w:lvl>
+    <w:lvl w:ilvl="1" w:tplc="0C090019">
+      <w:start w:val="1"/>
+      <w:numFmt w:val="lowerLetter"/>
+      <w:lvlText w:val="%2."/>
+      <w:lvlJc w:val="left"/>
+      <w:pPr>
+        <w:ind w:left="1440" w:hanging="360"/>
+      </w:pPr>
+    </w:lvl>
+    <w:lvl w:ilvl="2" w:tplc="0C09001B">
+      <w:start w:val="1"/>
+      <w:numFmt w:val="lowerRoman"/>
+      <w:lvlText w:val="%3."/>
+      <w:lvlJc w:val="right"/>
+      <w:pPr>
+        <w:ind w:left="2160" w:hanging="180"/>
+      </w:pPr>
+    </w:lvl>
+    <w:lvl w:ilvl="3" w:tplc="0C09000F" w:tentative="1">
+      <w:start w:val="1"/>
+      <w:numFmt w:val="decimal"/>
+      <w:lvlText w:val="%4."/>
+      <w:lvlJc w:val="left"/>
+      <w:pPr>
+        <w:ind w:left="2880" w:hanging="360"/>
+      </w:pPr>
+    </w:lvl>
+    <w:lvl w:ilvl="4" w:tplc="0C090019" w:tentative="1">
+      <w:start w:val="1"/>
+      <w:numFmt w:val="lowerLetter"/>
+      <w:lvlText w:val="%5."/>
+      <w:lvlJc w:val="left"/>
+      <w:pPr>
+        <w:ind w:left="3600" w:hanging="360"/>
+      </w:pPr>
+    </w:lvl>
+    <w:lvl w:ilvl="5" w:tplc="0C09001B" w:tentative="1">
+      <w:start w:val="1"/>
+      <w:numFmt w:val="lowerRoman"/>
+      <w:lvlText w:val="%6."/>
+      <w:lvlJc w:val="right"/>
+      <w:pPr>
+        <w:ind w:left="4320" w:hanging="180"/>
+      </w:pPr>
+    </w:lvl>
+    <w:lvl w:ilvl="6" w:tplc="0C09000F" w:tentative="1">
+      <w:start w:val="1"/>
+      <w:numFmt w:val="decimal"/>
+      <w:lvlText w:val="%7."/>
+      <w:lvlJc w:val="left"/>
+      <w:pPr>
+        <w:ind w:left="5040" w:hanging="360"/>
+      </w:pPr>
+    </w:lvl>
+    <w:lvl w:ilvl="7" w:tplc="0C090019" w:tentative="1">
+      <w:start w:val="1"/>
+      <w:numFmt w:val="lowerLetter"/>
+      <w:lvlText w:val="%8."/>
+      <w:lvlJc w:val="left"/>
+      <w:pPr>
+        <w:ind w:left="5760" w:hanging="360"/>
+      </w:pPr>
+    </w:lvl>
+    <w:lvl w:ilvl="8" w:tplc="0C09001B" w:tentative="1">
+      <w:start w:val="1"/>
+      <w:numFmt w:val="lowerRoman"/>
+      <w:lvlText w:val="%9."/>
+      <w:lvlJc w:val="right"/>
+      <w:pPr>
+        <w:ind w:left="6480" w:hanging="180"/>
+      </w:pPr>
+    </w:lvl>
+  </w:abstractNum>
   <w:num w:numId="1">
+    <w:abstractNumId w:val="3"/>
+  </w:num>
+  <w:num w:numId="2">
+    <w:abstractNumId w:val="5"/>
+  </w:num>
+  <w:num w:numId="3">
+    <w:abstractNumId w:val="8"/>
+  </w:num>
+  <w:num w:numId="4">
     <w:abstractNumId w:val="2"/>
   </w:num>
-  <w:num w:numId="2">
+  <w:num w:numId="5">
+    <w:abstractNumId w:val="7"/>
+  </w:num>
+  <w:num w:numId="6">
+    <w:abstractNumId w:val="1"/>
+  </w:num>
+  <w:num w:numId="7">
     <w:abstractNumId w:val="4"/>
   </w:num>
-  <w:num w:numId="3">
-    <w:abstractNumId w:val="7"/>
+  <w:num w:numId="8">
+    <w:abstractNumId w:val="9"/>
   </w:num>
-  <w:num w:numId="4">
-    <w:abstractNumId w:val="1"/>
-  </w:num>
-  <w:num w:numId="5">
+  <w:num w:numId="9">
     <w:abstractNumId w:val="6"/>
   </w:num>
-  <w:num w:numId="6">
+  <w:num w:numId="10">
     <w:abstractNumId w:val="0"/>
   </w:num>
-  <w:num w:numId="7">
-    <w:abstractNumId w:val="3"/>
-  </w:num>
-  <w:num w:numId="8">
-    <w:abstractNumId w:val="8"/>
-  </w:num>
-  <w:num w:numId="9">
-    <w:abstractNumId w:val="5"/>
+  <w:num w:numId="11">
+    <w:abstractNumId w:val="10"/>
   </w:num>
 </w:numbering>
 </file>
@@ -2934,7 +4469,7 @@
 </file>
 
 <file path=customXml/itemProps1.xml><?xml version="1.0" encoding="utf-8"?>
-<ds:datastoreItem xmlns:ds="http://schemas.openxmlformats.org/officeDocument/2006/customXml" ds:itemID="{FE3617D5-C9BE-4F91-AB19-E68963CAF938}">
+<ds:datastoreItem xmlns:ds="http://schemas.openxmlformats.org/officeDocument/2006/customXml" ds:itemID="{415E5C2A-10A2-4CE4-9B9C-EAE5CFFD4FA9}">
   <ds:schemaRefs>
     <ds:schemaRef ds:uri="http://schemas.openxmlformats.org/officeDocument/2006/bibliography"/>
   </ds:schemaRefs>

</xml_diff>

<commit_message>
updates to experiment code
</commit_message>
<xml_diff>
--- a/Weekly_recaps.docx
+++ b/Weekly_recaps.docx
@@ -1243,7 +1243,19 @@
           <w:rPr>
             <w:rStyle w:val="Hyperlink"/>
           </w:rPr>
-          <w:t>https://ambavexp1.appspot.com/</w:t>
+          <w:t>https://ambavexp1.app</w:t>
+        </w:r>
+        <w:r>
+          <w:rPr>
+            <w:rStyle w:val="Hyperlink"/>
+          </w:rPr>
+          <w:t>s</w:t>
+        </w:r>
+        <w:r>
+          <w:rPr>
+            <w:rStyle w:val="Hyperlink"/>
+          </w:rPr>
+          <w:t>pot.com/</w:t>
         </w:r>
       </w:hyperlink>
     </w:p>
@@ -1332,8 +1344,6 @@
         </w:rPr>
         <w:t>Vignettes</w:t>
       </w:r>
-      <w:bookmarkStart w:id="0" w:name="_GoBack"/>
-      <w:bookmarkEnd w:id="0"/>
     </w:p>
     <w:p>
       <w:r>
@@ -2431,6 +2441,13 @@
         </w:rPr>
         <w:t xml:space="preserve">Attending CCS lab meetings. Leave early? Ok to come a little sporadically? </w:t>
       </w:r>
+      <w:r>
+        <w:rPr>
+          <w:rFonts w:ascii="Arial" w:hAnsi="Arial" w:cs="Arial"/>
+          <w:shd w:val="clear" w:color="auto" w:fill="FFFFFF"/>
+        </w:rPr>
+        <w:t xml:space="preserve"> YES. </w:t>
+      </w:r>
     </w:p>
     <w:p>
       <w:pPr>
@@ -2516,6 +2533,44 @@
       <w:r>
         <w:t>sunlight is the best disinfectant</w:t>
       </w:r>
+      <w:r>
+        <w:t xml:space="preserve"> for bad ideas. </w:t>
+      </w:r>
+    </w:p>
+    <w:p>
+      <w:pPr>
+        <w:pStyle w:val="ListParagraph"/>
+        <w:numPr>
+          <w:ilvl w:val="2"/>
+          <w:numId w:val="11"/>
+        </w:numPr>
+      </w:pPr>
+      <w:r>
+        <w:t xml:space="preserve">fitness </w:t>
+      </w:r>
+      <w:r>
+        <w:t>parameter</w:t>
+      </w:r>
+    </w:p>
+    <w:p>
+      <w:pPr>
+        <w:pStyle w:val="ListParagraph"/>
+        <w:numPr>
+          <w:ilvl w:val="2"/>
+          <w:numId w:val="11"/>
+        </w:numPr>
+      </w:pPr>
+      <w:r>
+        <w:t xml:space="preserve">compare situation where a ‘bad idea’ is later taken away – to situations where it is </w:t>
+      </w:r>
+      <w:proofErr w:type="gramStart"/>
+      <w:r>
+        <w:t>kept, but</w:t>
+      </w:r>
+      <w:proofErr w:type="gramEnd"/>
+      <w:r>
+        <w:t xml:space="preserve"> criticized. </w:t>
+      </w:r>
     </w:p>
     <w:p>
       <w:pPr>
@@ -2528,6 +2583,52 @@
       <w:r>
         <w:t xml:space="preserve">RA work. </w:t>
       </w:r>
+    </w:p>
+    <w:p/>
+    <w:p>
+      <w:pPr>
+        <w:pStyle w:val="ListParagraph"/>
+        <w:numPr>
+          <w:ilvl w:val="0"/>
+          <w:numId w:val="6"/>
+        </w:numPr>
+      </w:pPr>
+      <w:r>
+        <w:lastRenderedPageBreak/>
+        <w:t>Preregister</w:t>
+      </w:r>
+    </w:p>
+    <w:p>
+      <w:pPr>
+        <w:pStyle w:val="ListParagraph"/>
+        <w:numPr>
+          <w:ilvl w:val="0"/>
+          <w:numId w:val="6"/>
+        </w:numPr>
+      </w:pPr>
+      <w:r>
+        <w:t xml:space="preserve">Change code. By Friday.  Get thoughts. Pre-register. </w:t>
+      </w:r>
+      <w:bookmarkStart w:id="0" w:name="_GoBack"/>
+      <w:bookmarkEnd w:id="0"/>
+    </w:p>
+    <w:p>
+      <w:pPr>
+        <w:pStyle w:val="ListParagraph"/>
+        <w:numPr>
+          <w:ilvl w:val="0"/>
+          <w:numId w:val="6"/>
+        </w:numPr>
+      </w:pPr>
+    </w:p>
+    <w:p>
+      <w:pPr>
+        <w:pStyle w:val="ListParagraph"/>
+        <w:numPr>
+          <w:ilvl w:val="0"/>
+          <w:numId w:val="6"/>
+        </w:numPr>
+      </w:pPr>
     </w:p>
     <w:sectPr>
       <w:pgSz w:w="11906" w:h="16838"/>
@@ -4469,7 +4570,7 @@
 </file>
 
 <file path=customXml/itemProps1.xml><?xml version="1.0" encoding="utf-8"?>
-<ds:datastoreItem xmlns:ds="http://schemas.openxmlformats.org/officeDocument/2006/customXml" ds:itemID="{415E5C2A-10A2-4CE4-9B9C-EAE5CFFD4FA9}">
+<ds:datastoreItem xmlns:ds="http://schemas.openxmlformats.org/officeDocument/2006/customXml" ds:itemID="{CF37A5BA-C35A-4D60-9498-CD554E603FFC}">
   <ds:schemaRefs>
     <ds:schemaRef ds:uri="http://schemas.openxmlformats.org/officeDocument/2006/bibliography"/>
   </ds:schemaRefs>

</xml_diff>